<commit_message>
16 Agustus 2023 Upload
</commit_message>
<xml_diff>
--- a/RealCode/RSF/BIMASAKTI_11/1.00/PROGRAM/BS Program/SPEC/GSM00700/GSM00700 - Cash Flow Parameter.docx
+++ b/RealCode/RSF/BIMASAKTI_11/1.00/PROGRAM/BS Program/SPEC/GSM00700/GSM00700 - Cash Flow Parameter.docx
@@ -20611,14 +20611,7 @@
                 <w:rFonts w:ascii="Courier New" w:hAnsi="Courier New" w:cs="Courier New"/>
                 <w:sz w:val="14"/>
               </w:rPr>
-              <w:t>GS_</w:t>
-            </w:r>
-            <w:r>
-              <w:rPr>
-                <w:rFonts w:ascii="Courier New" w:hAnsi="Courier New" w:cs="Courier New"/>
-                <w:sz w:val="14"/>
-              </w:rPr>
-              <w:t>VALIDATE_</w:t>
+              <w:t>GS_VALIDATE_</w:t>
             </w:r>
             <w:r>
               <w:rPr>
@@ -26696,6 +26689,58 @@
                 <w:sz w:val="14"/>
               </w:rPr>
               <w:t xml:space="preserve"> = Flag Overwrite</w:t>
+            </w:r>
+          </w:p>
+          <w:p>
+            <w:pPr>
+              <w:pStyle w:val="NoSpacing"/>
+              <w:ind w:left="1800"/>
+              <w:rPr>
+                <w:rFonts w:ascii="Courier New" w:hAnsi="Courier New" w:cs="Courier New"/>
+                <w:sz w:val="14"/>
+              </w:rPr>
+            </w:pPr>
+          </w:p>
+          <w:p>
+            <w:pPr>
+              <w:pStyle w:val="NoSpacing"/>
+              <w:rPr>
+                <w:rFonts w:ascii="Courier New" w:hAnsi="Courier New" w:cs="Courier New"/>
+                <w:sz w:val="14"/>
+              </w:rPr>
+            </w:pPr>
+            <w:r>
+              <w:rPr>
+                <w:rFonts w:ascii="Courier New" w:hAnsi="Courier New" w:cs="Courier New"/>
+                <w:b/>
+                <w:color w:val="FF0000"/>
+                <w:sz w:val="14"/>
+              </w:rPr>
+              <w:t>[CR03]</w:t>
+            </w:r>
+            <w:r>
+              <w:rPr>
+                <w:rFonts w:ascii="Courier New" w:hAnsi="Courier New" w:cs="Courier New"/>
+                <w:color w:val="FF0000"/>
+                <w:sz w:val="14"/>
+              </w:rPr>
+              <w:t xml:space="preserve"> </w:t>
+            </w:r>
+            <w:proofErr w:type="spellStart"/>
+            <w:r>
+              <w:rPr>
+                <w:rFonts w:ascii="Courier New" w:hAnsi="Courier New" w:cs="Courier New"/>
+                <w:sz w:val="14"/>
+              </w:rPr>
+              <w:t>Jumlah</w:t>
+            </w:r>
+            <w:proofErr w:type="spellEnd"/>
+            <w:r>
+              <w:rPr>
+                <w:rFonts w:ascii="Courier New" w:hAnsi="Courier New" w:cs="Courier New"/>
+                <w:sz w:val="14"/>
+              </w:rPr>
+              <w:t xml:space="preserve"> Progress Bar:5 Step</w:t>
             </w:r>
           </w:p>
           <w:p>
@@ -29509,7 +29554,7 @@
                 <w:sz w:val="14"/>
                 <w:szCs w:val="19"/>
               </w:rPr>
-              <w:t>LOCAL</w:t>
+              <w:t>BASE</w:t>
             </w:r>
             <w:r>
               <w:rPr>
@@ -33590,6 +33635,9 @@
     <w:p>
       <w:pPr>
         <w:spacing w:after="0"/>
+        <w:rPr>
+          <w:color w:val="FF0000"/>
+        </w:rPr>
       </w:pPr>
     </w:p>
     <w:tbl>
@@ -33627,9 +33675,18 @@
               <w:pStyle w:val="NoSpacing"/>
               <w:rPr>
                 <w:b/>
+                <w:color w:val="FF0000"/>
                 <w:sz w:val="16"/>
               </w:rPr>
             </w:pPr>
+            <w:r>
+              <w:rPr>
+                <w:b/>
+                <w:color w:val="FF0000"/>
+                <w:sz w:val="16"/>
+              </w:rPr>
+              <w:t>[CR03]</w:t>
+            </w:r>
           </w:p>
         </w:tc>
         <w:tc>
@@ -33649,6 +33706,7 @@
               <w:pStyle w:val="NoSpacing"/>
               <w:rPr>
                 <w:b/>
+                <w:color w:val="FF0000"/>
                 <w:sz w:val="16"/>
                 <w:lang w:val="id-ID"/>
               </w:rPr>
@@ -33656,6 +33714,7 @@
             <w:r>
               <w:rPr>
                 <w:b/>
+                <w:color w:val="FF0000"/>
                 <w:sz w:val="16"/>
                 <w:lang w:val="id-ID"/>
               </w:rPr>
@@ -33680,12 +33739,14 @@
               <w:pStyle w:val="NoSpacing"/>
               <w:rPr>
                 <w:rFonts w:ascii="Courier New" w:hAnsi="Courier New" w:cs="Courier New"/>
-                <w:sz w:val="14"/>
-              </w:rPr>
-            </w:pPr>
-            <w:r>
-              <w:rPr>
-                <w:rFonts w:ascii="Courier New" w:hAnsi="Courier New" w:cs="Courier New"/>
+                <w:strike/>
+                <w:sz w:val="14"/>
+              </w:rPr>
+            </w:pPr>
+            <w:r>
+              <w:rPr>
+                <w:rFonts w:ascii="Courier New" w:hAnsi="Courier New" w:cs="Courier New"/>
+                <w:strike/>
                 <w:sz w:val="14"/>
               </w:rPr>
               <w:t>Generate Template Process (Create excel file)</w:t>
@@ -33700,6 +33761,7 @@
               </w:numPr>
               <w:rPr>
                 <w:rFonts w:ascii="Courier New" w:hAnsi="Courier New" w:cs="Courier New"/>
+                <w:strike/>
                 <w:sz w:val="14"/>
               </w:rPr>
             </w:pPr>
@@ -33707,6 +33769,7 @@
             <w:r>
               <w:rPr>
                 <w:rFonts w:ascii="Courier New" w:hAnsi="Courier New" w:cs="Courier New"/>
+                <w:strike/>
                 <w:sz w:val="14"/>
               </w:rPr>
               <w:t>Atur</w:t>
@@ -33715,6 +33778,7 @@
             <w:r>
               <w:rPr>
                 <w:rFonts w:ascii="Courier New" w:hAnsi="Courier New" w:cs="Courier New"/>
+                <w:strike/>
                 <w:sz w:val="14"/>
               </w:rPr>
               <w:t xml:space="preserve"> data yang </w:t>
@@ -33723,6 +33787,7 @@
             <w:r>
               <w:rPr>
                 <w:rFonts w:ascii="Courier New" w:hAnsi="Courier New" w:cs="Courier New"/>
+                <w:strike/>
                 <w:sz w:val="14"/>
               </w:rPr>
               <w:t>akan</w:t>
@@ -33731,6 +33796,7 @@
             <w:r>
               <w:rPr>
                 <w:rFonts w:ascii="Courier New" w:hAnsi="Courier New" w:cs="Courier New"/>
+                <w:strike/>
                 <w:sz w:val="14"/>
               </w:rPr>
               <w:t xml:space="preserve"> </w:t>
@@ -33739,6 +33805,7 @@
             <w:r>
               <w:rPr>
                 <w:rFonts w:ascii="Courier New" w:hAnsi="Courier New" w:cs="Courier New"/>
+                <w:strike/>
                 <w:sz w:val="14"/>
               </w:rPr>
               <w:t>didownload</w:t>
@@ -33747,6 +33814,7 @@
             <w:r>
               <w:rPr>
                 <w:rFonts w:ascii="Courier New" w:hAnsi="Courier New" w:cs="Courier New"/>
+                <w:strike/>
                 <w:sz w:val="14"/>
               </w:rPr>
               <w:t xml:space="preserve"> </w:t>
@@ -33755,6 +33823,7 @@
             <w:r>
               <w:rPr>
                 <w:rFonts w:ascii="Courier New" w:hAnsi="Courier New" w:cs="Courier New"/>
+                <w:strike/>
                 <w:sz w:val="14"/>
               </w:rPr>
               <w:t>dengan</w:t>
@@ -33763,6 +33832,7 @@
             <w:r>
               <w:rPr>
                 <w:rFonts w:ascii="Courier New" w:hAnsi="Courier New" w:cs="Courier New"/>
+                <w:strike/>
                 <w:sz w:val="14"/>
               </w:rPr>
               <w:t xml:space="preserve"> detail </w:t>
@@ -33771,6 +33841,7 @@
             <w:r>
               <w:rPr>
                 <w:rFonts w:ascii="Courier New" w:hAnsi="Courier New" w:cs="Courier New"/>
+                <w:strike/>
                 <w:sz w:val="14"/>
               </w:rPr>
               <w:t>sebagai</w:t>
@@ -33779,6 +33850,7 @@
             <w:r>
               <w:rPr>
                 <w:rFonts w:ascii="Courier New" w:hAnsi="Courier New" w:cs="Courier New"/>
+                <w:strike/>
                 <w:sz w:val="14"/>
               </w:rPr>
               <w:t xml:space="preserve"> </w:t>
@@ -33787,6 +33859,7 @@
             <w:r>
               <w:rPr>
                 <w:rFonts w:ascii="Courier New" w:hAnsi="Courier New" w:cs="Courier New"/>
+                <w:strike/>
                 <w:sz w:val="14"/>
               </w:rPr>
               <w:t>berikut</w:t>
@@ -33795,6 +33868,7 @@
             <w:r>
               <w:rPr>
                 <w:rFonts w:ascii="Courier New" w:hAnsi="Courier New" w:cs="Courier New"/>
+                <w:strike/>
                 <w:sz w:val="14"/>
               </w:rPr>
               <w:t>:</w:t>
@@ -33809,6 +33883,7 @@
               </w:numPr>
               <w:rPr>
                 <w:rFonts w:ascii="Courier New" w:hAnsi="Courier New" w:cs="Courier New"/>
+                <w:strike/>
                 <w:sz w:val="14"/>
                 <w:szCs w:val="14"/>
               </w:rPr>
@@ -33817,6 +33892,7 @@
             <w:r>
               <w:rPr>
                 <w:rFonts w:ascii="Courier New" w:hAnsi="Courier New" w:cs="Courier New"/>
+                <w:strike/>
                 <w:sz w:val="14"/>
                 <w:szCs w:val="14"/>
               </w:rPr>
@@ -33833,13 +33909,15 @@
               </w:numPr>
               <w:rPr>
                 <w:rFonts w:ascii="Courier New" w:hAnsi="Courier New" w:cs="Courier New"/>
-                <w:sz w:val="14"/>
-                <w:szCs w:val="14"/>
-              </w:rPr>
-            </w:pPr>
-            <w:r>
-              <w:rPr>
-                <w:rFonts w:ascii="Courier New" w:hAnsi="Courier New" w:cs="Courier New"/>
+                <w:strike/>
+                <w:sz w:val="14"/>
+                <w:szCs w:val="14"/>
+              </w:rPr>
+            </w:pPr>
+            <w:r>
+              <w:rPr>
+                <w:rFonts w:ascii="Courier New" w:hAnsi="Courier New" w:cs="Courier New"/>
+                <w:strike/>
                 <w:sz w:val="14"/>
                 <w:szCs w:val="14"/>
               </w:rPr>
@@ -33855,13 +33933,15 @@
               </w:numPr>
               <w:rPr>
                 <w:rFonts w:ascii="Courier New" w:hAnsi="Courier New" w:cs="Courier New"/>
-                <w:sz w:val="14"/>
-                <w:szCs w:val="14"/>
-              </w:rPr>
-            </w:pPr>
-            <w:r>
-              <w:rPr>
-                <w:rFonts w:ascii="Courier New" w:hAnsi="Courier New" w:cs="Courier New"/>
+                <w:strike/>
+                <w:sz w:val="14"/>
+                <w:szCs w:val="14"/>
+              </w:rPr>
+            </w:pPr>
+            <w:r>
+              <w:rPr>
+                <w:rFonts w:ascii="Courier New" w:hAnsi="Courier New" w:cs="Courier New"/>
+                <w:strike/>
                 <w:sz w:val="14"/>
                 <w:szCs w:val="14"/>
               </w:rPr>
@@ -33875,6 +33955,7 @@
               <w:ind w:left="1080"/>
               <w:rPr>
                 <w:rFonts w:ascii="Courier New" w:hAnsi="Courier New" w:cs="Courier New"/>
+                <w:strike/>
                 <w:sz w:val="14"/>
                 <w:szCs w:val="14"/>
               </w:rPr>
@@ -33925,12 +34006,14 @@
               </w:numPr>
               <w:rPr>
                 <w:rFonts w:ascii="Courier New" w:hAnsi="Courier New" w:cs="Courier New"/>
-                <w:sz w:val="14"/>
-              </w:rPr>
-            </w:pPr>
-            <w:r>
-              <w:rPr>
-                <w:rFonts w:ascii="Courier New" w:hAnsi="Courier New" w:cs="Courier New"/>
+                <w:strike/>
+                <w:sz w:val="14"/>
+              </w:rPr>
+            </w:pPr>
+            <w:r>
+              <w:rPr>
+                <w:rFonts w:ascii="Courier New" w:hAnsi="Courier New" w:cs="Courier New"/>
+                <w:strike/>
                 <w:sz w:val="14"/>
               </w:rPr>
               <w:t>Create File Excel</w:t>
@@ -33981,6 +34064,7 @@
               </w:numPr>
               <w:rPr>
                 <w:rFonts w:ascii="Courier New" w:hAnsi="Courier New" w:cs="Courier New"/>
+                <w:strike/>
                 <w:sz w:val="14"/>
                 <w:szCs w:val="14"/>
               </w:rPr>
@@ -33989,6 +34073,7 @@
             <w:r>
               <w:rPr>
                 <w:rFonts w:ascii="Courier New" w:hAnsi="Courier New" w:cs="Courier New"/>
+                <w:strike/>
                 <w:sz w:val="14"/>
                 <w:szCs w:val="14"/>
               </w:rPr>
@@ -33998,6 +34083,7 @@
             <w:r>
               <w:rPr>
                 <w:rFonts w:ascii="Courier New" w:hAnsi="Courier New" w:cs="Courier New"/>
+                <w:strike/>
                 <w:sz w:val="14"/>
                 <w:szCs w:val="14"/>
               </w:rPr>
@@ -34007,6 +34093,7 @@
             <w:r>
               <w:rPr>
                 <w:rFonts w:ascii="Courier New" w:hAnsi="Courier New" w:cs="Courier New"/>
+                <w:strike/>
                 <w:sz w:val="14"/>
                 <w:szCs w:val="14"/>
               </w:rPr>
@@ -34016,6 +34103,7 @@
             <w:r>
               <w:rPr>
                 <w:rFonts w:ascii="Courier New" w:hAnsi="Courier New" w:cs="Courier New"/>
+                <w:strike/>
                 <w:sz w:val="14"/>
                 <w:szCs w:val="14"/>
               </w:rPr>
@@ -34025,6 +34113,7 @@
             <w:r>
               <w:rPr>
                 <w:rFonts w:ascii="Courier New" w:hAnsi="Courier New" w:cs="Courier New"/>
+                <w:strike/>
                 <w:sz w:val="14"/>
                 <w:szCs w:val="14"/>
               </w:rPr>
@@ -34034,6 +34123,7 @@
             <w:r>
               <w:rPr>
                 <w:rFonts w:ascii="Courier New" w:hAnsi="Courier New" w:cs="Courier New"/>
+                <w:strike/>
                 <w:sz w:val="14"/>
                 <w:szCs w:val="14"/>
               </w:rPr>
@@ -34085,13 +34175,15 @@
               </w:numPr>
               <w:rPr>
                 <w:rFonts w:ascii="Courier New" w:hAnsi="Courier New" w:cs="Courier New"/>
-                <w:sz w:val="14"/>
-                <w:szCs w:val="14"/>
-              </w:rPr>
-            </w:pPr>
-            <w:r>
-              <w:rPr>
-                <w:rFonts w:ascii="Courier New" w:hAnsi="Courier New" w:cs="Courier New"/>
+                <w:strike/>
+                <w:sz w:val="14"/>
+                <w:szCs w:val="14"/>
+              </w:rPr>
+            </w:pPr>
+            <w:r>
+              <w:rPr>
+                <w:rFonts w:ascii="Courier New" w:hAnsi="Courier New" w:cs="Courier New"/>
+                <w:strike/>
                 <w:sz w:val="14"/>
                 <w:szCs w:val="14"/>
               </w:rPr>
@@ -34107,6 +34199,7 @@
               </w:numPr>
               <w:rPr>
                 <w:rFonts w:ascii="Courier New" w:hAnsi="Courier New" w:cs="Courier New"/>
+                <w:strike/>
                 <w:sz w:val="14"/>
                 <w:szCs w:val="14"/>
               </w:rPr>
@@ -34115,6 +34208,7 @@
             <w:r>
               <w:rPr>
                 <w:rFonts w:ascii="Courier New" w:hAnsi="Courier New" w:cs="Courier New"/>
+                <w:strike/>
                 <w:sz w:val="14"/>
                 <w:szCs w:val="14"/>
               </w:rPr>
@@ -34124,6 +34218,7 @@
             <w:r>
               <w:rPr>
                 <w:rFonts w:ascii="Courier New" w:hAnsi="Courier New" w:cs="Courier New"/>
+                <w:strike/>
                 <w:sz w:val="14"/>
                 <w:szCs w:val="14"/>
               </w:rPr>
@@ -34133,6 +34228,7 @@
             <w:r>
               <w:rPr>
                 <w:rFonts w:ascii="Courier New" w:hAnsi="Courier New" w:cs="Courier New"/>
+                <w:strike/>
                 <w:sz w:val="14"/>
                 <w:szCs w:val="14"/>
               </w:rPr>
@@ -34142,6 +34238,7 @@
             <w:r>
               <w:rPr>
                 <w:rFonts w:ascii="Courier New" w:hAnsi="Courier New" w:cs="Courier New"/>
+                <w:strike/>
                 <w:sz w:val="14"/>
                 <w:szCs w:val="14"/>
               </w:rPr>
@@ -34151,6 +34248,7 @@
             <w:r>
               <w:rPr>
                 <w:rFonts w:ascii="Courier New" w:hAnsi="Courier New" w:cs="Courier New"/>
+                <w:strike/>
                 <w:sz w:val="14"/>
                 <w:szCs w:val="14"/>
               </w:rPr>
@@ -34160,6 +34258,7 @@
             <w:r>
               <w:rPr>
                 <w:rFonts w:ascii="Courier New" w:hAnsi="Courier New" w:cs="Courier New"/>
+                <w:strike/>
                 <w:sz w:val="14"/>
                 <w:szCs w:val="14"/>
               </w:rPr>
@@ -34169,6 +34268,7 @@
             <w:r>
               <w:rPr>
                 <w:rFonts w:ascii="Courier New" w:hAnsi="Courier New" w:cs="Courier New"/>
+                <w:strike/>
                 <w:sz w:val="14"/>
                 <w:szCs w:val="14"/>
               </w:rPr>
@@ -34178,6 +34278,7 @@
             <w:r>
               <w:rPr>
                 <w:rFonts w:ascii="Courier New" w:hAnsi="Courier New" w:cs="Courier New"/>
+                <w:strike/>
                 <w:sz w:val="14"/>
                 <w:szCs w:val="14"/>
               </w:rPr>
@@ -34193,13 +34294,15 @@
               </w:numPr>
               <w:rPr>
                 <w:rFonts w:ascii="Courier New" w:hAnsi="Courier New" w:cs="Courier New"/>
-                <w:sz w:val="14"/>
-                <w:szCs w:val="14"/>
-              </w:rPr>
-            </w:pPr>
-            <w:r>
-              <w:rPr>
-                <w:rFonts w:ascii="Courier New" w:hAnsi="Courier New" w:cs="Courier New"/>
+                <w:strike/>
+                <w:sz w:val="14"/>
+                <w:szCs w:val="14"/>
+              </w:rPr>
+            </w:pPr>
+            <w:r>
+              <w:rPr>
+                <w:rFonts w:ascii="Courier New" w:hAnsi="Courier New" w:cs="Courier New"/>
+                <w:strike/>
                 <w:sz w:val="14"/>
                 <w:szCs w:val="14"/>
               </w:rPr>
@@ -34215,6 +34318,7 @@
               </w:numPr>
               <w:rPr>
                 <w:rFonts w:ascii="Courier New" w:hAnsi="Courier New" w:cs="Courier New"/>
+                <w:strike/>
                 <w:sz w:val="14"/>
                 <w:szCs w:val="14"/>
               </w:rPr>
@@ -34223,6 +34327,7 @@
             <w:r>
               <w:rPr>
                 <w:rFonts w:ascii="Courier New" w:hAnsi="Courier New" w:cs="Courier New"/>
+                <w:strike/>
                 <w:sz w:val="14"/>
                 <w:szCs w:val="14"/>
               </w:rPr>
@@ -34232,6 +34337,7 @@
             <w:r>
               <w:rPr>
                 <w:rFonts w:ascii="Courier New" w:hAnsi="Courier New" w:cs="Courier New"/>
+                <w:strike/>
                 <w:sz w:val="14"/>
                 <w:szCs w:val="14"/>
               </w:rPr>
@@ -34241,6 +34347,7 @@
             <w:r>
               <w:rPr>
                 <w:rFonts w:ascii="Courier New" w:hAnsi="Courier New" w:cs="Courier New"/>
+                <w:strike/>
                 <w:sz w:val="14"/>
                 <w:szCs w:val="14"/>
               </w:rPr>
@@ -34250,6 +34357,7 @@
             <w:r>
               <w:rPr>
                 <w:rFonts w:ascii="Courier New" w:hAnsi="Courier New" w:cs="Courier New"/>
+                <w:strike/>
                 <w:sz w:val="14"/>
                 <w:szCs w:val="14"/>
               </w:rPr>
@@ -34258,6 +34366,7 @@
             <w:r>
               <w:rPr>
                 <w:rFonts w:ascii="Courier New" w:hAnsi="Courier New" w:cs="Courier New"/>
+                <w:strike/>
                 <w:sz w:val="14"/>
                 <w:szCs w:val="14"/>
               </w:rPr>
@@ -34266,6 +34375,7 @@
             <w:r>
               <w:rPr>
                 <w:rFonts w:ascii="Courier New" w:hAnsi="Courier New" w:cs="Courier New"/>
+                <w:strike/>
                 <w:sz w:val="14"/>
                 <w:szCs w:val="14"/>
               </w:rPr>
@@ -34278,6 +34388,7 @@
               <w:ind w:left="1080"/>
               <w:rPr>
                 <w:rFonts w:ascii="Courier New" w:hAnsi="Courier New" w:cs="Courier New"/>
+                <w:strike/>
                 <w:sz w:val="14"/>
                 <w:szCs w:val="14"/>
               </w:rPr>
@@ -34287,6 +34398,177 @@
             <w:pPr>
               <w:pStyle w:val="NoSpacing"/>
               <w:ind w:left="1080"/>
+              <w:rPr>
+                <w:rFonts w:ascii="Courier New" w:hAnsi="Courier New" w:cs="Courier New"/>
+                <w:strike/>
+                <w:sz w:val="14"/>
+                <w:szCs w:val="14"/>
+              </w:rPr>
+            </w:pPr>
+          </w:p>
+        </w:tc>
+        <w:tc>
+          <w:tcPr>
+            <w:tcW w:w="1246" w:type="dxa"/>
+            <w:tcBorders>
+              <w:top w:val="single" w:sz="4" w:space="0" w:color="000000"/>
+              <w:left w:val="single" w:sz="4" w:space="0" w:color="000000"/>
+              <w:bottom w:val="single" w:sz="4" w:space="0" w:color="000000"/>
+              <w:right w:val="single" w:sz="4" w:space="0" w:color="000000"/>
+            </w:tcBorders>
+          </w:tcPr>
+          <w:p>
+            <w:pPr>
+              <w:pStyle w:val="NoSpacing"/>
+              <w:rPr>
+                <w:rFonts w:ascii="Courier New" w:hAnsi="Courier New" w:cs="Courier New"/>
+                <w:sz w:val="14"/>
+                <w:szCs w:val="14"/>
+                <w:lang w:val="id-ID"/>
+              </w:rPr>
+            </w:pPr>
+          </w:p>
+        </w:tc>
+      </w:tr>
+      <w:tr>
+        <w:tc>
+          <w:tcPr>
+            <w:tcW w:w="8458" w:type="dxa"/>
+            <w:tcBorders>
+              <w:top w:val="single" w:sz="4" w:space="0" w:color="000000"/>
+              <w:left w:val="single" w:sz="4" w:space="0" w:color="000000"/>
+              <w:bottom w:val="single" w:sz="4" w:space="0" w:color="000000"/>
+              <w:right w:val="single" w:sz="4" w:space="0" w:color="000000"/>
+            </w:tcBorders>
+          </w:tcPr>
+          <w:p>
+            <w:pPr>
+              <w:pStyle w:val="NoSpacing"/>
+              <w:numPr>
+                <w:ilvl w:val="0"/>
+                <w:numId w:val="1"/>
+              </w:numPr>
+              <w:spacing w:line="276" w:lineRule="auto"/>
+              <w:rPr>
+                <w:rFonts w:ascii="Courier New" w:hAnsi="Courier New" w:cs="Courier New"/>
+                <w:sz w:val="14"/>
+                <w:szCs w:val="14"/>
+              </w:rPr>
+            </w:pPr>
+            <w:r>
+              <w:rPr>
+                <w:rFonts w:ascii="Courier New" w:hAnsi="Courier New" w:cs="Courier New"/>
+                <w:sz w:val="14"/>
+                <w:szCs w:val="14"/>
+              </w:rPr>
+              <w:t xml:space="preserve">Download </w:t>
+            </w:r>
+            <w:r>
+              <w:rPr>
+                <w:rFonts w:ascii="Courier New" w:hAnsi="Courier New" w:cs="Courier New"/>
+                <w:sz w:val="14"/>
+                <w:szCs w:val="14"/>
+              </w:rPr>
+              <w:t>Cash Flow</w:t>
+            </w:r>
+            <w:r>
+              <w:rPr>
+                <w:rFonts w:ascii="Courier New" w:hAnsi="Courier New" w:cs="Courier New"/>
+                <w:sz w:val="14"/>
+                <w:szCs w:val="14"/>
+              </w:rPr>
+              <w:t xml:space="preserve"> </w:t>
+            </w:r>
+            <w:r>
+              <w:rPr>
+                <w:rFonts w:ascii="Courier New" w:hAnsi="Courier New" w:cs="Courier New"/>
+                <w:sz w:val="14"/>
+                <w:szCs w:val="14"/>
+              </w:rPr>
+              <w:t xml:space="preserve">Plan </w:t>
+            </w:r>
+            <w:r>
+              <w:rPr>
+                <w:rFonts w:ascii="Courier New" w:hAnsi="Courier New" w:cs="Courier New"/>
+                <w:sz w:val="14"/>
+                <w:szCs w:val="14"/>
+              </w:rPr>
+              <w:t>File from Server</w:t>
+            </w:r>
+          </w:p>
+          <w:p>
+            <w:pPr>
+              <w:pStyle w:val="NoSpacing"/>
+              <w:numPr>
+                <w:ilvl w:val="0"/>
+                <w:numId w:val="1"/>
+              </w:numPr>
+              <w:spacing w:line="276" w:lineRule="auto"/>
+              <w:rPr>
+                <w:rFonts w:ascii="Courier New" w:hAnsi="Courier New" w:cs="Courier New"/>
+                <w:sz w:val="14"/>
+                <w:szCs w:val="14"/>
+              </w:rPr>
+            </w:pPr>
+            <w:proofErr w:type="spellStart"/>
+            <w:r>
+              <w:rPr>
+                <w:rFonts w:ascii="Courier New" w:hAnsi="Courier New" w:cs="Courier New"/>
+                <w:sz w:val="14"/>
+                <w:szCs w:val="14"/>
+              </w:rPr>
+              <w:t>Tampilkan</w:t>
+            </w:r>
+            <w:proofErr w:type="spellEnd"/>
+            <w:r>
+              <w:rPr>
+                <w:rFonts w:ascii="Courier New" w:hAnsi="Courier New" w:cs="Courier New"/>
+                <w:sz w:val="14"/>
+                <w:szCs w:val="14"/>
+              </w:rPr>
+              <w:t xml:space="preserve"> file directory </w:t>
+            </w:r>
+            <w:proofErr w:type="spellStart"/>
+            <w:r>
+              <w:rPr>
+                <w:rFonts w:ascii="Courier New" w:hAnsi="Courier New" w:cs="Courier New"/>
+                <w:sz w:val="14"/>
+                <w:szCs w:val="14"/>
+              </w:rPr>
+              <w:t>untuk</w:t>
+            </w:r>
+            <w:proofErr w:type="spellEnd"/>
+            <w:r>
+              <w:rPr>
+                <w:rFonts w:ascii="Courier New" w:hAnsi="Courier New" w:cs="Courier New"/>
+                <w:sz w:val="14"/>
+                <w:szCs w:val="14"/>
+              </w:rPr>
+              <w:t xml:space="preserve"> user </w:t>
+            </w:r>
+            <w:proofErr w:type="spellStart"/>
+            <w:r>
+              <w:rPr>
+                <w:rFonts w:ascii="Courier New" w:hAnsi="Courier New" w:cs="Courier New"/>
+                <w:sz w:val="14"/>
+                <w:szCs w:val="14"/>
+              </w:rPr>
+              <w:t>melakukan</w:t>
+            </w:r>
+            <w:proofErr w:type="spellEnd"/>
+            <w:r>
+              <w:rPr>
+                <w:rFonts w:ascii="Courier New" w:hAnsi="Courier New" w:cs="Courier New"/>
+                <w:sz w:val="14"/>
+                <w:szCs w:val="14"/>
+              </w:rPr>
+              <w:t xml:space="preserve"> save as</w:t>
+            </w:r>
+          </w:p>
+          <w:p>
+            <w:pPr>
+              <w:pStyle w:val="NoSpacing"/>
+              <w:ind w:left="360"/>
               <w:rPr>
                 <w:rFonts w:ascii="Courier New" w:hAnsi="Courier New" w:cs="Courier New"/>
                 <w:sz w:val="14"/>
@@ -34331,6 +34613,9 @@
     <w:p>
       <w:pPr>
         <w:pStyle w:val="Heading5"/>
+        <w:rPr>
+          <w:noProof/>
+        </w:rPr>
       </w:pPr>
       <w:r>
         <w:rPr>
@@ -34340,15 +34625,38 @@
       </w:r>
     </w:p>
     <w:p>
+      <w:pPr>
+        <w:spacing w:after="0"/>
+        <w:rPr>
+          <w:b/>
+          <w:color w:val="FF0000"/>
+        </w:rPr>
+      </w:pPr>
+      <w:r>
+        <w:rPr>
+          <w:b/>
+          <w:color w:val="FF0000"/>
+        </w:rPr>
+        <w:t>[CR03]</w:t>
+      </w:r>
+    </w:p>
+    <w:p>
+      <w:pPr>
+        <w:spacing w:after="0"/>
+        <w:rPr>
+          <w:b/>
+          <w:color w:val="FF0000"/>
+        </w:rPr>
+      </w:pPr>
       <w:r>
         <w:rPr>
           <w:noProof/>
         </w:rPr>
         <w:drawing>
-          <wp:inline distT="0" distB="0" distL="0" distR="0" wp14:anchorId="0AA6B686" wp14:editId="2D37BA4B">
-            <wp:extent cx="5407025" cy="4007485"/>
-            <wp:effectExtent l="0" t="0" r="3175" b="0"/>
-            <wp:docPr id="20" name="Picture 20"/>
+          <wp:inline distT="0" distB="0" distL="0" distR="0" wp14:anchorId="57A4EA1D" wp14:editId="037BF393">
+            <wp:extent cx="5040173" cy="4104005"/>
+            <wp:effectExtent l="0" t="0" r="8255" b="0"/>
+            <wp:docPr id="7" name="Picture 7"/>
             <wp:cNvGraphicFramePr>
               <a:graphicFrameLocks xmlns:a="http://schemas.openxmlformats.org/drawingml/2006/main" noChangeAspect="1"/>
             </wp:cNvGraphicFramePr>
@@ -34356,7 +34664,7 @@
               <a:graphicData uri="http://schemas.openxmlformats.org/drawingml/2006/picture">
                 <pic:pic xmlns:pic="http://schemas.openxmlformats.org/drawingml/2006/picture">
                   <pic:nvPicPr>
-                    <pic:cNvPr id="0" name="Picture 13"/>
+                    <pic:cNvPr id="0" name="Picture 1"/>
                     <pic:cNvPicPr>
                       <a:picLocks noChangeAspect="1" noChangeArrowheads="1"/>
                     </pic:cNvPicPr>
@@ -34377,7 +34685,140 @@
                   <pic:spPr bwMode="auto">
                     <a:xfrm>
                       <a:off x="0" y="0"/>
-                      <a:ext cx="5407025" cy="4007485"/>
+                      <a:ext cx="5040877" cy="4104578"/>
+                    </a:xfrm>
+                    <a:prstGeom prst="rect">
+                      <a:avLst/>
+                    </a:prstGeom>
+                    <a:noFill/>
+                    <a:ln>
+                      <a:noFill/>
+                    </a:ln>
+                  </pic:spPr>
+                </pic:pic>
+              </a:graphicData>
+            </a:graphic>
+          </wp:inline>
+        </w:drawing>
+      </w:r>
+    </w:p>
+    <w:p>
+      <w:r>
+        <w:rPr>
+          <w:noProof/>
+        </w:rPr>
+        <w:lastRenderedPageBreak/>
+        <mc:AlternateContent>
+          <mc:Choice Requires="wps">
+            <w:drawing>
+              <wp:anchor distT="0" distB="0" distL="114300" distR="114300" simplePos="0" relativeHeight="251659264" behindDoc="0" locked="0" layoutInCell="1" allowOverlap="1" wp14:anchorId="27C0F751" wp14:editId="5EFC36E7">
+                <wp:simplePos x="0" y="0"/>
+                <wp:positionH relativeFrom="column">
+                  <wp:posOffset>1206627</wp:posOffset>
+                </wp:positionH>
+                <wp:positionV relativeFrom="paragraph">
+                  <wp:posOffset>814552</wp:posOffset>
+                </wp:positionV>
+                <wp:extent cx="1733702" cy="1821485"/>
+                <wp:effectExtent l="0" t="0" r="19050" b="26670"/>
+                <wp:wrapNone/>
+                <wp:docPr id="10" name="Flowchart: Summing Junction 10"/>
+                <wp:cNvGraphicFramePr/>
+                <a:graphic xmlns:a="http://schemas.openxmlformats.org/drawingml/2006/main">
+                  <a:graphicData uri="http://schemas.microsoft.com/office/word/2010/wordprocessingShape">
+                    <wps:wsp>
+                      <wps:cNvSpPr/>
+                      <wps:spPr>
+                        <a:xfrm>
+                          <a:off x="0" y="0"/>
+                          <a:ext cx="1733702" cy="1821485"/>
+                        </a:xfrm>
+                        <a:prstGeom prst="flowChartSummingJunction">
+                          <a:avLst/>
+                        </a:prstGeom>
+                        <a:noFill/>
+                        <a:ln>
+                          <a:solidFill>
+                            <a:srgbClr val="FF0000"/>
+                          </a:solidFill>
+                        </a:ln>
+                      </wps:spPr>
+                      <wps:style>
+                        <a:lnRef idx="2">
+                          <a:schemeClr val="accent1">
+                            <a:shade val="50000"/>
+                          </a:schemeClr>
+                        </a:lnRef>
+                        <a:fillRef idx="1">
+                          <a:schemeClr val="accent1"/>
+                        </a:fillRef>
+                        <a:effectRef idx="0">
+                          <a:schemeClr val="accent1"/>
+                        </a:effectRef>
+                        <a:fontRef idx="minor">
+                          <a:schemeClr val="lt1"/>
+                        </a:fontRef>
+                      </wps:style>
+                      <wps:bodyPr rot="0" spcFirstLastPara="0" vertOverflow="overflow" horzOverflow="overflow" vert="horz" wrap="square" lIns="91440" tIns="45720" rIns="91440" bIns="45720" numCol="1" spcCol="0" rtlCol="0" fromWordArt="0" anchor="ctr" anchorCtr="0" forceAA="0" compatLnSpc="1">
+                        <a:prstTxWarp prst="textNoShape">
+                          <a:avLst/>
+                        </a:prstTxWarp>
+                        <a:noAutofit/>
+                      </wps:bodyPr>
+                    </wps:wsp>
+                  </a:graphicData>
+                </a:graphic>
+              </wp:anchor>
+            </w:drawing>
+          </mc:Choice>
+          <mc:Fallback>
+            <w:pict>
+              <v:shapetype w14:anchorId="35CECFEA" id="_x0000_t123" coordsize="21600,21600" o:spt="123" path="m10800,qx,10800,10800,21600,21600,10800,10800,xem3163,3163nfl18437,18437em3163,18437nfl18437,3163e">
+                <v:path o:extrusionok="f" gradientshapeok="t" o:connecttype="custom" o:connectlocs="10800,0;3163,3163;0,10800;3163,18437;10800,21600;18437,18437;21600,10800;18437,3163" textboxrect="3163,3163,18437,18437"/>
+              </v:shapetype>
+              <v:shape id="Flowchart: Summing Junction 10" o:spid="_x0000_s1026" type="#_x0000_t123" style="position:absolute;margin-left:95pt;margin-top:64.15pt;width:136.5pt;height:143.4pt;z-index:251659264;visibility:visible;mso-wrap-style:square;mso-wrap-distance-left:9pt;mso-wrap-distance-top:0;mso-wrap-distance-right:9pt;mso-wrap-distance-bottom:0;mso-position-horizontal:absolute;mso-position-horizontal-relative:text;mso-position-vertical:absolute;mso-position-vertical-relative:text;v-text-anchor:middle" o:gfxdata="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" filled="f" strokecolor="red" strokeweight="2pt"/>
+            </w:pict>
+          </mc:Fallback>
+        </mc:AlternateContent>
+      </w:r>
+      <w:r>
+        <w:rPr>
+          <w:noProof/>
+        </w:rPr>
+        <w:drawing>
+          <wp:inline distT="0" distB="0" distL="0" distR="0" wp14:anchorId="0AA6B686" wp14:editId="3B346A32">
+            <wp:extent cx="4535424" cy="3361487"/>
+            <wp:effectExtent l="0" t="0" r="0" b="0"/>
+            <wp:docPr id="20" name="Picture 20"/>
+            <wp:cNvGraphicFramePr>
+              <a:graphicFrameLocks xmlns:a="http://schemas.openxmlformats.org/drawingml/2006/main" noChangeAspect="1"/>
+            </wp:cNvGraphicFramePr>
+            <a:graphic xmlns:a="http://schemas.openxmlformats.org/drawingml/2006/main">
+              <a:graphicData uri="http://schemas.openxmlformats.org/drawingml/2006/picture">
+                <pic:pic xmlns:pic="http://schemas.openxmlformats.org/drawingml/2006/picture">
+                  <pic:nvPicPr>
+                    <pic:cNvPr id="0" name="Picture 13"/>
+                    <pic:cNvPicPr>
+                      <a:picLocks noChangeAspect="1" noChangeArrowheads="1"/>
+                    </pic:cNvPicPr>
+                  </pic:nvPicPr>
+                  <pic:blipFill>
+                    <a:blip r:embed="rId19">
+                      <a:extLst>
+                        <a:ext uri="{28A0092B-C50C-407E-A947-70E740481C1C}">
+                          <a14:useLocalDpi xmlns:a14="http://schemas.microsoft.com/office/drawing/2010/main" val="0"/>
+                        </a:ext>
+                      </a:extLst>
+                    </a:blip>
+                    <a:srcRect/>
+                    <a:stretch>
+                      <a:fillRect/>
+                    </a:stretch>
+                  </pic:blipFill>
+                  <pic:spPr bwMode="auto">
+                    <a:xfrm>
+                      <a:off x="0" y="0"/>
+                      <a:ext cx="4538174" cy="3363525"/>
                     </a:xfrm>
                     <a:prstGeom prst="rect">
                       <a:avLst/>
@@ -34400,7 +34841,6 @@
         <w:pStyle w:val="Heading5"/>
       </w:pPr>
       <w:r>
-        <w:lastRenderedPageBreak/>
         <w:t>BUTTON DEFINITION</w:t>
       </w:r>
     </w:p>
@@ -36958,7 +37398,6 @@
         <w:pStyle w:val="Heading5"/>
       </w:pPr>
       <w:r>
-        <w:lastRenderedPageBreak/>
         <w:t xml:space="preserve">LOAD </w:t>
       </w:r>
       <w:r>
@@ -38736,18 +39175,41 @@
           <w:p>
             <w:pPr>
               <w:pStyle w:val="NoSpacing"/>
+              <w:ind w:left="1440"/>
+              <w:rPr>
+                <w:rFonts w:ascii="Courier New" w:hAnsi="Courier New" w:cs="Courier New"/>
+                <w:b/>
+                <w:color w:val="FF0000"/>
+                <w:sz w:val="14"/>
+              </w:rPr>
+            </w:pPr>
+            <w:r>
+              <w:rPr>
+                <w:rFonts w:ascii="Courier New" w:hAnsi="Courier New" w:cs="Courier New"/>
+                <w:b/>
+                <w:color w:val="FF0000"/>
+                <w:sz w:val="14"/>
+              </w:rPr>
+              <w:t>[CR03]</w:t>
+            </w:r>
+          </w:p>
+          <w:p>
+            <w:pPr>
+              <w:pStyle w:val="NoSpacing"/>
               <w:numPr>
                 <w:ilvl w:val="2"/>
                 <w:numId w:val="2"/>
               </w:numPr>
               <w:rPr>
                 <w:rFonts w:ascii="Courier New" w:hAnsi="Courier New" w:cs="Courier New"/>
-                <w:sz w:val="14"/>
-              </w:rPr>
-            </w:pPr>
-            <w:r>
-              <w:rPr>
-                <w:rFonts w:ascii="Courier New" w:hAnsi="Courier New" w:cs="Courier New"/>
+                <w:strike/>
+                <w:sz w:val="14"/>
+              </w:rPr>
+            </w:pPr>
+            <w:r>
+              <w:rPr>
+                <w:rFonts w:ascii="Courier New" w:hAnsi="Courier New" w:cs="Courier New"/>
+                <w:strike/>
                 <w:sz w:val="14"/>
                 <w:szCs w:val="14"/>
               </w:rPr>
@@ -38756,6 +39218,7 @@
             <w:r>
               <w:rPr>
                 <w:rFonts w:ascii="Courier New" w:hAnsi="Courier New" w:cs="Courier New"/>
+                <w:strike/>
                 <w:sz w:val="14"/>
                 <w:szCs w:val="14"/>
               </w:rPr>
@@ -38764,6 +39227,7 @@
             <w:r>
               <w:rPr>
                 <w:rFonts w:ascii="Courier New" w:hAnsi="Courier New" w:cs="Courier New"/>
+                <w:strike/>
                 <w:sz w:val="14"/>
                 <w:szCs w:val="14"/>
               </w:rPr>
@@ -38779,17 +39243,166 @@
               </w:numPr>
               <w:rPr>
                 <w:rFonts w:ascii="Courier New" w:hAnsi="Courier New" w:cs="Courier New"/>
-                <w:sz w:val="14"/>
-              </w:rPr>
-            </w:pPr>
-            <w:r>
-              <w:rPr>
-                <w:rFonts w:ascii="Courier New" w:hAnsi="Courier New" w:cs="Courier New"/>
+                <w:strike/>
+                <w:sz w:val="14"/>
+              </w:rPr>
+            </w:pPr>
+            <w:r>
+              <w:rPr>
+                <w:rFonts w:ascii="Courier New" w:hAnsi="Courier New" w:cs="Courier New"/>
+                <w:strike/>
                 <w:sz w:val="14"/>
                 <w:szCs w:val="14"/>
               </w:rPr>
               <w:t>Textbox</w:t>
             </w:r>
+          </w:p>
+          <w:p>
+            <w:pPr>
+              <w:pStyle w:val="NoSpacing"/>
+              <w:numPr>
+                <w:ilvl w:val="2"/>
+                <w:numId w:val="2"/>
+              </w:numPr>
+              <w:rPr>
+                <w:rFonts w:ascii="Courier New" w:hAnsi="Courier New" w:cs="Courier New"/>
+                <w:sz w:val="14"/>
+              </w:rPr>
+            </w:pPr>
+            <w:r>
+              <w:rPr>
+                <w:rFonts w:ascii="Courier New" w:hAnsi="Courier New" w:cs="Courier New"/>
+                <w:sz w:val="14"/>
+                <w:szCs w:val="14"/>
+              </w:rPr>
+              <w:t>“</w:t>
+            </w:r>
+            <w:r>
+              <w:rPr>
+                <w:rFonts w:ascii="Courier New" w:hAnsi="Courier New" w:cs="Courier New"/>
+                <w:sz w:val="14"/>
+                <w:szCs w:val="14"/>
+              </w:rPr>
+              <w:t>Local Amount</w:t>
+            </w:r>
+            <w:r>
+              <w:rPr>
+                <w:rFonts w:ascii="Courier New" w:hAnsi="Courier New" w:cs="Courier New"/>
+                <w:sz w:val="14"/>
+                <w:szCs w:val="14"/>
+              </w:rPr>
+              <w:t>”</w:t>
+            </w:r>
+          </w:p>
+          <w:p>
+            <w:pPr>
+              <w:pStyle w:val="NoSpacing"/>
+              <w:numPr>
+                <w:ilvl w:val="3"/>
+                <w:numId w:val="2"/>
+              </w:numPr>
+              <w:rPr>
+                <w:rFonts w:ascii="Courier New" w:hAnsi="Courier New" w:cs="Courier New"/>
+                <w:sz w:val="14"/>
+              </w:rPr>
+            </w:pPr>
+            <w:r>
+              <w:rPr>
+                <w:rFonts w:ascii="Courier New" w:hAnsi="Courier New" w:cs="Courier New"/>
+                <w:sz w:val="14"/>
+                <w:szCs w:val="14"/>
+              </w:rPr>
+              <w:t>Textbox</w:t>
+            </w:r>
+          </w:p>
+          <w:p>
+            <w:pPr>
+              <w:pStyle w:val="NoSpacing"/>
+              <w:numPr>
+                <w:ilvl w:val="2"/>
+                <w:numId w:val="2"/>
+              </w:numPr>
+              <w:rPr>
+                <w:rFonts w:ascii="Courier New" w:hAnsi="Courier New" w:cs="Courier New"/>
+                <w:sz w:val="14"/>
+              </w:rPr>
+            </w:pPr>
+            <w:r>
+              <w:rPr>
+                <w:rFonts w:ascii="Courier New" w:hAnsi="Courier New" w:cs="Courier New"/>
+                <w:sz w:val="14"/>
+                <w:szCs w:val="14"/>
+              </w:rPr>
+              <w:t>“</w:t>
+            </w:r>
+            <w:r>
+              <w:rPr>
+                <w:rFonts w:ascii="Courier New" w:hAnsi="Courier New" w:cs="Courier New"/>
+                <w:sz w:val="14"/>
+                <w:szCs w:val="14"/>
+              </w:rPr>
+              <w:t>Base Amount</w:t>
+            </w:r>
+            <w:r>
+              <w:rPr>
+                <w:rFonts w:ascii="Courier New" w:hAnsi="Courier New" w:cs="Courier New"/>
+                <w:sz w:val="14"/>
+                <w:szCs w:val="14"/>
+              </w:rPr>
+              <w:t>”</w:t>
+            </w:r>
+          </w:p>
+          <w:p>
+            <w:pPr>
+              <w:pStyle w:val="NoSpacing"/>
+              <w:numPr>
+                <w:ilvl w:val="3"/>
+                <w:numId w:val="2"/>
+              </w:numPr>
+              <w:rPr>
+                <w:rFonts w:ascii="Courier New" w:hAnsi="Courier New" w:cs="Courier New"/>
+                <w:sz w:val="14"/>
+              </w:rPr>
+            </w:pPr>
+            <w:r>
+              <w:rPr>
+                <w:rFonts w:ascii="Courier New" w:hAnsi="Courier New" w:cs="Courier New"/>
+                <w:sz w:val="14"/>
+                <w:szCs w:val="14"/>
+              </w:rPr>
+              <w:t>Textbox</w:t>
+            </w:r>
+          </w:p>
+          <w:p>
+            <w:pPr>
+              <w:pStyle w:val="NoSpacing"/>
+              <w:ind w:left="1440"/>
+              <w:rPr>
+                <w:rFonts w:ascii="Courier New" w:hAnsi="Courier New" w:cs="Courier New"/>
+                <w:b/>
+                <w:color w:val="FF0000"/>
+                <w:sz w:val="14"/>
+              </w:rPr>
+            </w:pPr>
+            <w:r>
+              <w:rPr>
+                <w:rFonts w:ascii="Courier New" w:hAnsi="Courier New" w:cs="Courier New"/>
+                <w:b/>
+                <w:color w:val="FF0000"/>
+                <w:sz w:val="14"/>
+              </w:rPr>
+              <w:t>[CR03]</w:t>
+            </w:r>
+          </w:p>
+          <w:p>
+            <w:pPr>
+              <w:pStyle w:val="NoSpacing"/>
+              <w:ind w:left="2520"/>
+              <w:rPr>
+                <w:rFonts w:ascii="Courier New" w:hAnsi="Courier New" w:cs="Courier New"/>
+                <w:sz w:val="14"/>
+              </w:rPr>
+            </w:pPr>
           </w:p>
           <w:p>
             <w:pPr>
@@ -39579,7 +40192,6 @@
         <w:rPr>
           <w:lang w:val="id-ID"/>
         </w:rPr>
-        <w:lastRenderedPageBreak/>
         <w:t>PROCESS</w:t>
       </w:r>
     </w:p>
@@ -40783,6 +41395,13 @@
               </w:rPr>
               <w:t xml:space="preserve"> temporary table #CASHFLOW</w:t>
             </w:r>
+            <w:r>
+              <w:rPr>
+                <w:rFonts w:ascii="Courier New" w:hAnsi="Courier New" w:cs="Courier New"/>
+                <w:sz w:val="14"/>
+              </w:rPr>
+              <w:t>_PLAN</w:t>
+            </w:r>
           </w:p>
           <w:p>
             <w:pPr>
@@ -40797,72 +41416,1025 @@
           <w:p>
             <w:pPr>
               <w:pStyle w:val="NoSpacing"/>
-              <w:numPr>
-                <w:ilvl w:val="1"/>
-                <w:numId w:val="1"/>
-              </w:numPr>
-              <w:rPr>
-                <w:rFonts w:ascii="Courier New" w:hAnsi="Courier New" w:cs="Courier New"/>
-                <w:sz w:val="14"/>
-              </w:rPr>
-            </w:pPr>
-            <w:proofErr w:type="spellStart"/>
-            <w:r>
-              <w:rPr>
-                <w:rFonts w:ascii="Courier New" w:hAnsi="Courier New" w:cs="Courier New"/>
-                <w:sz w:val="14"/>
-              </w:rPr>
-              <w:t>Jalankan</w:t>
-            </w:r>
-            <w:proofErr w:type="spellEnd"/>
-            <w:r>
-              <w:rPr>
-                <w:rFonts w:ascii="Courier New" w:hAnsi="Courier New" w:cs="Courier New"/>
-                <w:sz w:val="14"/>
-              </w:rPr>
-              <w:t xml:space="preserve"> RSP_</w:t>
-            </w:r>
-            <w:r>
-              <w:rPr>
-                <w:rFonts w:ascii="Courier New" w:hAnsi="Courier New" w:cs="Courier New"/>
-                <w:sz w:val="14"/>
-              </w:rPr>
-              <w:t>GS_</w:t>
-            </w:r>
-            <w:r>
-              <w:rPr>
-                <w:rFonts w:ascii="Courier New" w:hAnsi="Courier New" w:cs="Courier New"/>
-                <w:sz w:val="14"/>
-              </w:rPr>
-              <w:t>UPLOAD_</w:t>
-            </w:r>
-            <w:r>
-              <w:rPr>
-                <w:rFonts w:ascii="Courier New" w:hAnsi="Courier New" w:cs="Courier New"/>
-                <w:sz w:val="14"/>
-              </w:rPr>
-              <w:t>CASHFLOW</w:t>
-            </w:r>
-            <w:r>
-              <w:rPr>
-                <w:rFonts w:ascii="Courier New" w:hAnsi="Courier New" w:cs="Courier New"/>
-                <w:sz w:val="14"/>
-              </w:rPr>
-              <w:t>_PLAN</w:t>
-            </w:r>
-          </w:p>
-          <w:p>
-            <w:pPr>
-              <w:pStyle w:val="ListParagraph"/>
-              <w:numPr>
-                <w:ilvl w:val="2"/>
-                <w:numId w:val="1"/>
-              </w:numPr>
+              <w:rPr>
+                <w:rFonts w:ascii="Courier New" w:hAnsi="Courier New" w:cs="Courier New"/>
+                <w:b/>
+                <w:sz w:val="14"/>
+              </w:rPr>
+            </w:pPr>
+            <w:r>
+              <w:rPr>
+                <w:rFonts w:ascii="Courier New" w:hAnsi="Courier New" w:cs="Courier New"/>
+                <w:b/>
+                <w:color w:val="FF0000"/>
+                <w:sz w:val="14"/>
+              </w:rPr>
+              <w:lastRenderedPageBreak/>
+              <w:t>[CR03]</w:t>
+            </w:r>
+          </w:p>
+          <w:p>
+            <w:pPr>
               <w:autoSpaceDE w:val="0"/>
               <w:autoSpaceDN w:val="0"/>
               <w:adjustRightInd w:val="0"/>
               <w:spacing w:after="0" w:line="240" w:lineRule="auto"/>
               <w:rPr>
+                <w:rFonts w:ascii="Consolas" w:hAnsi="Consolas" w:cs="Consolas"/>
+                <w:color w:val="548DD4" w:themeColor="text2" w:themeTint="99"/>
+                <w:sz w:val="14"/>
+                <w:szCs w:val="19"/>
+                <w:highlight w:val="white"/>
+              </w:rPr>
+            </w:pPr>
+            <w:r>
+              <w:rPr>
+                <w:rFonts w:ascii="Consolas" w:hAnsi="Consolas" w:cs="Consolas"/>
+                <w:color w:val="548DD4" w:themeColor="text2" w:themeTint="99"/>
+                <w:sz w:val="14"/>
+                <w:szCs w:val="19"/>
+                <w:highlight w:val="white"/>
+              </w:rPr>
+              <w:t>CREATE TABLE #CASHFLOW_</w:t>
+            </w:r>
+            <w:proofErr w:type="gramStart"/>
+            <w:r>
+              <w:rPr>
+                <w:rFonts w:ascii="Consolas" w:hAnsi="Consolas" w:cs="Consolas"/>
+                <w:color w:val="548DD4" w:themeColor="text2" w:themeTint="99"/>
+                <w:sz w:val="14"/>
+                <w:szCs w:val="19"/>
+                <w:highlight w:val="white"/>
+              </w:rPr>
+              <w:t>PLAN(</w:t>
+            </w:r>
+            <w:proofErr w:type="gramEnd"/>
+            <w:r>
+              <w:rPr>
+                <w:rFonts w:ascii="Consolas" w:hAnsi="Consolas" w:cs="Consolas"/>
+                <w:color w:val="548DD4" w:themeColor="text2" w:themeTint="99"/>
+                <w:sz w:val="14"/>
+                <w:szCs w:val="19"/>
+                <w:highlight w:val="white"/>
+              </w:rPr>
+              <w:t>NO</w:t>
+            </w:r>
+            <w:r>
+              <w:rPr>
+                <w:rFonts w:ascii="Consolas" w:hAnsi="Consolas" w:cs="Consolas"/>
+                <w:color w:val="548DD4" w:themeColor="text2" w:themeTint="99"/>
+                <w:sz w:val="14"/>
+                <w:szCs w:val="19"/>
+                <w:highlight w:val="white"/>
+              </w:rPr>
+              <w:tab/>
+            </w:r>
+            <w:r>
+              <w:rPr>
+                <w:rFonts w:ascii="Consolas" w:hAnsi="Consolas" w:cs="Consolas"/>
+                <w:color w:val="548DD4" w:themeColor="text2" w:themeTint="99"/>
+                <w:sz w:val="14"/>
+                <w:szCs w:val="19"/>
+                <w:highlight w:val="white"/>
+              </w:rPr>
+              <w:tab/>
+            </w:r>
+            <w:r>
+              <w:rPr>
+                <w:rFonts w:ascii="Consolas" w:hAnsi="Consolas" w:cs="Consolas"/>
+                <w:color w:val="548DD4" w:themeColor="text2" w:themeTint="99"/>
+                <w:sz w:val="14"/>
+                <w:szCs w:val="19"/>
+                <w:highlight w:val="white"/>
+              </w:rPr>
+              <w:tab/>
+            </w:r>
+            <w:r>
+              <w:rPr>
+                <w:rFonts w:ascii="Consolas" w:hAnsi="Consolas" w:cs="Consolas"/>
+                <w:color w:val="548DD4" w:themeColor="text2" w:themeTint="99"/>
+                <w:sz w:val="14"/>
+                <w:szCs w:val="19"/>
+                <w:highlight w:val="white"/>
+              </w:rPr>
+              <w:tab/>
+              <w:t>INT</w:t>
+            </w:r>
+          </w:p>
+          <w:p>
+            <w:pPr>
+              <w:autoSpaceDE w:val="0"/>
+              <w:autoSpaceDN w:val="0"/>
+              <w:adjustRightInd w:val="0"/>
+              <w:spacing w:after="0" w:line="240" w:lineRule="auto"/>
+              <w:rPr>
+                <w:rFonts w:ascii="Consolas" w:hAnsi="Consolas" w:cs="Consolas"/>
+                <w:color w:val="548DD4" w:themeColor="text2" w:themeTint="99"/>
+                <w:sz w:val="14"/>
+                <w:szCs w:val="19"/>
+                <w:highlight w:val="white"/>
+              </w:rPr>
+            </w:pPr>
+            <w:r>
+              <w:rPr>
+                <w:rFonts w:ascii="Consolas" w:hAnsi="Consolas" w:cs="Consolas"/>
+                <w:color w:val="548DD4" w:themeColor="text2" w:themeTint="99"/>
+                <w:sz w:val="14"/>
+                <w:szCs w:val="19"/>
+                <w:highlight w:val="white"/>
+              </w:rPr>
+              <w:tab/>
+            </w:r>
+            <w:r>
+              <w:rPr>
+                <w:rFonts w:ascii="Consolas" w:hAnsi="Consolas" w:cs="Consolas"/>
+                <w:color w:val="548DD4" w:themeColor="text2" w:themeTint="99"/>
+                <w:sz w:val="14"/>
+                <w:szCs w:val="19"/>
+                <w:highlight w:val="white"/>
+              </w:rPr>
+              <w:tab/>
+            </w:r>
+            <w:r>
+              <w:rPr>
+                <w:rFonts w:ascii="Consolas" w:hAnsi="Consolas" w:cs="Consolas"/>
+                <w:color w:val="548DD4" w:themeColor="text2" w:themeTint="99"/>
+                <w:sz w:val="14"/>
+                <w:szCs w:val="19"/>
+                <w:highlight w:val="white"/>
+              </w:rPr>
+              <w:tab/>
+              <w:t>, CCOMPANY_ID</w:t>
+            </w:r>
+            <w:r>
+              <w:rPr>
+                <w:rFonts w:ascii="Consolas" w:hAnsi="Consolas" w:cs="Consolas"/>
+                <w:color w:val="548DD4" w:themeColor="text2" w:themeTint="99"/>
+                <w:sz w:val="14"/>
+                <w:szCs w:val="19"/>
+                <w:highlight w:val="white"/>
+              </w:rPr>
+              <w:tab/>
+            </w:r>
+            <w:r>
+              <w:rPr>
+                <w:rFonts w:ascii="Consolas" w:hAnsi="Consolas" w:cs="Consolas"/>
+                <w:color w:val="548DD4" w:themeColor="text2" w:themeTint="99"/>
+                <w:sz w:val="14"/>
+                <w:szCs w:val="19"/>
+                <w:highlight w:val="white"/>
+              </w:rPr>
+              <w:tab/>
+            </w:r>
+            <w:r>
+              <w:rPr>
+                <w:rFonts w:ascii="Consolas" w:hAnsi="Consolas" w:cs="Consolas"/>
+                <w:color w:val="548DD4" w:themeColor="text2" w:themeTint="99"/>
+                <w:sz w:val="14"/>
+                <w:szCs w:val="19"/>
+                <w:highlight w:val="white"/>
+              </w:rPr>
+              <w:tab/>
+            </w:r>
+            <w:proofErr w:type="gramStart"/>
+            <w:r>
+              <w:rPr>
+                <w:rFonts w:ascii="Consolas" w:hAnsi="Consolas" w:cs="Consolas"/>
+                <w:color w:val="548DD4" w:themeColor="text2" w:themeTint="99"/>
+                <w:sz w:val="14"/>
+                <w:szCs w:val="19"/>
+                <w:highlight w:val="white"/>
+              </w:rPr>
+              <w:t>VARCHAR(</w:t>
+            </w:r>
+            <w:proofErr w:type="gramEnd"/>
+            <w:r>
+              <w:rPr>
+                <w:rFonts w:ascii="Consolas" w:hAnsi="Consolas" w:cs="Consolas"/>
+                <w:color w:val="548DD4" w:themeColor="text2" w:themeTint="99"/>
+                <w:sz w:val="14"/>
+                <w:szCs w:val="19"/>
+                <w:highlight w:val="white"/>
+              </w:rPr>
+              <w:t>8)</w:t>
+            </w:r>
+            <w:r>
+              <w:rPr>
+                <w:rFonts w:ascii="Consolas" w:hAnsi="Consolas" w:cs="Consolas"/>
+                <w:color w:val="548DD4" w:themeColor="text2" w:themeTint="99"/>
+                <w:sz w:val="14"/>
+                <w:szCs w:val="19"/>
+                <w:highlight w:val="white"/>
+              </w:rPr>
+              <w:tab/>
+            </w:r>
+            <w:r>
+              <w:rPr>
+                <w:rFonts w:ascii="Consolas" w:hAnsi="Consolas" w:cs="Consolas"/>
+                <w:color w:val="548DD4" w:themeColor="text2" w:themeTint="99"/>
+                <w:sz w:val="14"/>
+                <w:szCs w:val="19"/>
+                <w:highlight w:val="white"/>
+              </w:rPr>
+              <w:tab/>
+            </w:r>
+          </w:p>
+          <w:p>
+            <w:pPr>
+              <w:autoSpaceDE w:val="0"/>
+              <w:autoSpaceDN w:val="0"/>
+              <w:adjustRightInd w:val="0"/>
+              <w:spacing w:after="0" w:line="240" w:lineRule="auto"/>
+              <w:rPr>
+                <w:rFonts w:ascii="Consolas" w:hAnsi="Consolas" w:cs="Consolas"/>
+                <w:color w:val="548DD4" w:themeColor="text2" w:themeTint="99"/>
+                <w:sz w:val="14"/>
+                <w:szCs w:val="19"/>
+                <w:highlight w:val="white"/>
+              </w:rPr>
+            </w:pPr>
+            <w:r>
+              <w:rPr>
+                <w:rFonts w:ascii="Consolas" w:hAnsi="Consolas" w:cs="Consolas"/>
+                <w:color w:val="548DD4" w:themeColor="text2" w:themeTint="99"/>
+                <w:sz w:val="14"/>
+                <w:szCs w:val="19"/>
+                <w:highlight w:val="white"/>
+              </w:rPr>
+              <w:tab/>
+            </w:r>
+            <w:r>
+              <w:rPr>
+                <w:rFonts w:ascii="Consolas" w:hAnsi="Consolas" w:cs="Consolas"/>
+                <w:color w:val="548DD4" w:themeColor="text2" w:themeTint="99"/>
+                <w:sz w:val="14"/>
+                <w:szCs w:val="19"/>
+                <w:highlight w:val="white"/>
+              </w:rPr>
+              <w:tab/>
+            </w:r>
+            <w:r>
+              <w:rPr>
+                <w:rFonts w:ascii="Consolas" w:hAnsi="Consolas" w:cs="Consolas"/>
+                <w:color w:val="548DD4" w:themeColor="text2" w:themeTint="99"/>
+                <w:sz w:val="14"/>
+                <w:szCs w:val="19"/>
+                <w:highlight w:val="white"/>
+              </w:rPr>
+              <w:tab/>
+              <w:t>, CCASHFLOW_GROUP_CODE</w:t>
+            </w:r>
+            <w:r>
+              <w:rPr>
+                <w:rFonts w:ascii="Consolas" w:hAnsi="Consolas" w:cs="Consolas"/>
+                <w:color w:val="548DD4" w:themeColor="text2" w:themeTint="99"/>
+                <w:sz w:val="14"/>
+                <w:szCs w:val="19"/>
+                <w:highlight w:val="white"/>
+              </w:rPr>
+              <w:tab/>
+            </w:r>
+            <w:r>
+              <w:rPr>
+                <w:rFonts w:ascii="Consolas" w:hAnsi="Consolas" w:cs="Consolas"/>
+                <w:color w:val="548DD4" w:themeColor="text2" w:themeTint="99"/>
+                <w:sz w:val="14"/>
+                <w:szCs w:val="19"/>
+                <w:highlight w:val="white"/>
+              </w:rPr>
+              <w:tab/>
+            </w:r>
+            <w:proofErr w:type="gramStart"/>
+            <w:r>
+              <w:rPr>
+                <w:rFonts w:ascii="Consolas" w:hAnsi="Consolas" w:cs="Consolas"/>
+                <w:color w:val="548DD4" w:themeColor="text2" w:themeTint="99"/>
+                <w:sz w:val="14"/>
+                <w:szCs w:val="19"/>
+                <w:highlight w:val="white"/>
+              </w:rPr>
+              <w:t>VARCHAR(</w:t>
+            </w:r>
+            <w:proofErr w:type="gramEnd"/>
+            <w:r>
+              <w:rPr>
+                <w:rFonts w:ascii="Consolas" w:hAnsi="Consolas" w:cs="Consolas"/>
+                <w:color w:val="548DD4" w:themeColor="text2" w:themeTint="99"/>
+                <w:sz w:val="14"/>
+                <w:szCs w:val="19"/>
+                <w:highlight w:val="white"/>
+              </w:rPr>
+              <w:t>100)</w:t>
+            </w:r>
+            <w:r>
+              <w:rPr>
+                <w:rFonts w:ascii="Consolas" w:hAnsi="Consolas" w:cs="Consolas"/>
+                <w:color w:val="548DD4" w:themeColor="text2" w:themeTint="99"/>
+                <w:sz w:val="14"/>
+                <w:szCs w:val="19"/>
+                <w:highlight w:val="white"/>
+              </w:rPr>
+              <w:tab/>
+            </w:r>
+          </w:p>
+          <w:p>
+            <w:pPr>
+              <w:autoSpaceDE w:val="0"/>
+              <w:autoSpaceDN w:val="0"/>
+              <w:adjustRightInd w:val="0"/>
+              <w:spacing w:after="0" w:line="240" w:lineRule="auto"/>
+              <w:rPr>
+                <w:rFonts w:ascii="Consolas" w:hAnsi="Consolas" w:cs="Consolas"/>
+                <w:color w:val="548DD4" w:themeColor="text2" w:themeTint="99"/>
+                <w:sz w:val="14"/>
+                <w:szCs w:val="19"/>
+                <w:highlight w:val="white"/>
+              </w:rPr>
+            </w:pPr>
+            <w:r>
+              <w:rPr>
+                <w:rFonts w:ascii="Consolas" w:hAnsi="Consolas" w:cs="Consolas"/>
+                <w:color w:val="548DD4" w:themeColor="text2" w:themeTint="99"/>
+                <w:sz w:val="14"/>
+                <w:szCs w:val="19"/>
+                <w:highlight w:val="white"/>
+              </w:rPr>
+              <w:tab/>
+            </w:r>
+            <w:r>
+              <w:rPr>
+                <w:rFonts w:ascii="Consolas" w:hAnsi="Consolas" w:cs="Consolas"/>
+                <w:color w:val="548DD4" w:themeColor="text2" w:themeTint="99"/>
+                <w:sz w:val="14"/>
+                <w:szCs w:val="19"/>
+                <w:highlight w:val="white"/>
+              </w:rPr>
+              <w:tab/>
+            </w:r>
+            <w:r>
+              <w:rPr>
+                <w:rFonts w:ascii="Consolas" w:hAnsi="Consolas" w:cs="Consolas"/>
+                <w:color w:val="548DD4" w:themeColor="text2" w:themeTint="99"/>
+                <w:sz w:val="14"/>
+                <w:szCs w:val="19"/>
+                <w:highlight w:val="white"/>
+              </w:rPr>
+              <w:tab/>
+              <w:t>, CCASH_FLOW_CODE</w:t>
+            </w:r>
+            <w:r>
+              <w:rPr>
+                <w:rFonts w:ascii="Consolas" w:hAnsi="Consolas" w:cs="Consolas"/>
+                <w:color w:val="548DD4" w:themeColor="text2" w:themeTint="99"/>
+                <w:sz w:val="14"/>
+                <w:szCs w:val="19"/>
+                <w:highlight w:val="white"/>
+              </w:rPr>
+              <w:tab/>
+            </w:r>
+            <w:r>
+              <w:rPr>
+                <w:rFonts w:ascii="Consolas" w:hAnsi="Consolas" w:cs="Consolas"/>
+                <w:color w:val="548DD4" w:themeColor="text2" w:themeTint="99"/>
+                <w:sz w:val="14"/>
+                <w:szCs w:val="19"/>
+                <w:highlight w:val="white"/>
+              </w:rPr>
+              <w:tab/>
+            </w:r>
+            <w:r>
+              <w:rPr>
+                <w:rFonts w:ascii="Consolas" w:hAnsi="Consolas" w:cs="Consolas"/>
+                <w:color w:val="548DD4" w:themeColor="text2" w:themeTint="99"/>
+                <w:sz w:val="14"/>
+                <w:szCs w:val="19"/>
+                <w:highlight w:val="white"/>
+              </w:rPr>
+              <w:tab/>
+            </w:r>
+            <w:proofErr w:type="gramStart"/>
+            <w:r>
+              <w:rPr>
+                <w:rFonts w:ascii="Consolas" w:hAnsi="Consolas" w:cs="Consolas"/>
+                <w:color w:val="548DD4" w:themeColor="text2" w:themeTint="99"/>
+                <w:sz w:val="14"/>
+                <w:szCs w:val="19"/>
+                <w:highlight w:val="white"/>
+              </w:rPr>
+              <w:t>VARCHAR(</w:t>
+            </w:r>
+            <w:proofErr w:type="gramEnd"/>
+            <w:r>
+              <w:rPr>
+                <w:rFonts w:ascii="Consolas" w:hAnsi="Consolas" w:cs="Consolas"/>
+                <w:color w:val="548DD4" w:themeColor="text2" w:themeTint="99"/>
+                <w:sz w:val="14"/>
+                <w:szCs w:val="19"/>
+                <w:highlight w:val="white"/>
+              </w:rPr>
+              <w:t>20)</w:t>
+            </w:r>
+          </w:p>
+          <w:p>
+            <w:pPr>
+              <w:autoSpaceDE w:val="0"/>
+              <w:autoSpaceDN w:val="0"/>
+              <w:adjustRightInd w:val="0"/>
+              <w:spacing w:after="0" w:line="240" w:lineRule="auto"/>
+              <w:rPr>
+                <w:rFonts w:ascii="Consolas" w:hAnsi="Consolas" w:cs="Consolas"/>
+                <w:color w:val="548DD4" w:themeColor="text2" w:themeTint="99"/>
+                <w:sz w:val="14"/>
+                <w:szCs w:val="19"/>
+                <w:highlight w:val="white"/>
+              </w:rPr>
+            </w:pPr>
+            <w:r>
+              <w:rPr>
+                <w:rFonts w:ascii="Consolas" w:hAnsi="Consolas" w:cs="Consolas"/>
+                <w:color w:val="548DD4" w:themeColor="text2" w:themeTint="99"/>
+                <w:sz w:val="14"/>
+                <w:szCs w:val="19"/>
+                <w:highlight w:val="white"/>
+              </w:rPr>
+              <w:tab/>
+            </w:r>
+            <w:r>
+              <w:rPr>
+                <w:rFonts w:ascii="Consolas" w:hAnsi="Consolas" w:cs="Consolas"/>
+                <w:color w:val="548DD4" w:themeColor="text2" w:themeTint="99"/>
+                <w:sz w:val="14"/>
+                <w:szCs w:val="19"/>
+                <w:highlight w:val="white"/>
+              </w:rPr>
+              <w:tab/>
+            </w:r>
+            <w:r>
+              <w:rPr>
+                <w:rFonts w:ascii="Consolas" w:hAnsi="Consolas" w:cs="Consolas"/>
+                <w:color w:val="548DD4" w:themeColor="text2" w:themeTint="99"/>
+                <w:sz w:val="14"/>
+                <w:szCs w:val="19"/>
+                <w:highlight w:val="white"/>
+              </w:rPr>
+              <w:tab/>
+              <w:t>, CCYEAR</w:t>
+            </w:r>
+            <w:r>
+              <w:rPr>
+                <w:rFonts w:ascii="Consolas" w:hAnsi="Consolas" w:cs="Consolas"/>
+                <w:color w:val="548DD4" w:themeColor="text2" w:themeTint="99"/>
+                <w:sz w:val="14"/>
+                <w:szCs w:val="19"/>
+                <w:highlight w:val="white"/>
+              </w:rPr>
+              <w:tab/>
+            </w:r>
+            <w:r>
+              <w:rPr>
+                <w:rFonts w:ascii="Consolas" w:hAnsi="Consolas" w:cs="Consolas"/>
+                <w:color w:val="548DD4" w:themeColor="text2" w:themeTint="99"/>
+                <w:sz w:val="14"/>
+                <w:szCs w:val="19"/>
+                <w:highlight w:val="white"/>
+              </w:rPr>
+              <w:tab/>
+            </w:r>
+            <w:r>
+              <w:rPr>
+                <w:rFonts w:ascii="Consolas" w:hAnsi="Consolas" w:cs="Consolas"/>
+                <w:color w:val="548DD4" w:themeColor="text2" w:themeTint="99"/>
+                <w:sz w:val="14"/>
+                <w:szCs w:val="19"/>
+                <w:highlight w:val="white"/>
+              </w:rPr>
+              <w:tab/>
+            </w:r>
+            <w:r>
+              <w:rPr>
+                <w:rFonts w:ascii="Consolas" w:hAnsi="Consolas" w:cs="Consolas"/>
+                <w:color w:val="548DD4" w:themeColor="text2" w:themeTint="99"/>
+                <w:sz w:val="14"/>
+                <w:szCs w:val="19"/>
+                <w:highlight w:val="white"/>
+              </w:rPr>
+              <w:tab/>
+            </w:r>
+            <w:proofErr w:type="gramStart"/>
+            <w:r>
+              <w:rPr>
+                <w:rFonts w:ascii="Consolas" w:hAnsi="Consolas" w:cs="Consolas"/>
+                <w:color w:val="548DD4" w:themeColor="text2" w:themeTint="99"/>
+                <w:sz w:val="14"/>
+                <w:szCs w:val="19"/>
+                <w:highlight w:val="white"/>
+              </w:rPr>
+              <w:t>VARCHAR(</w:t>
+            </w:r>
+            <w:proofErr w:type="gramEnd"/>
+            <w:r>
+              <w:rPr>
+                <w:rFonts w:ascii="Consolas" w:hAnsi="Consolas" w:cs="Consolas"/>
+                <w:color w:val="548DD4" w:themeColor="text2" w:themeTint="99"/>
+                <w:sz w:val="14"/>
+                <w:szCs w:val="19"/>
+                <w:highlight w:val="white"/>
+              </w:rPr>
+              <w:t>4)</w:t>
+            </w:r>
+          </w:p>
+          <w:p>
+            <w:pPr>
+              <w:autoSpaceDE w:val="0"/>
+              <w:autoSpaceDN w:val="0"/>
+              <w:adjustRightInd w:val="0"/>
+              <w:spacing w:after="0" w:line="240" w:lineRule="auto"/>
+              <w:rPr>
+                <w:rFonts w:ascii="Consolas" w:hAnsi="Consolas" w:cs="Consolas"/>
+                <w:color w:val="548DD4" w:themeColor="text2" w:themeTint="99"/>
+                <w:sz w:val="14"/>
+                <w:szCs w:val="19"/>
+                <w:highlight w:val="white"/>
+              </w:rPr>
+            </w:pPr>
+            <w:r>
+              <w:rPr>
+                <w:rFonts w:ascii="Consolas" w:hAnsi="Consolas" w:cs="Consolas"/>
+                <w:color w:val="548DD4" w:themeColor="text2" w:themeTint="99"/>
+                <w:sz w:val="14"/>
+                <w:szCs w:val="19"/>
+                <w:highlight w:val="white"/>
+              </w:rPr>
+              <w:tab/>
+            </w:r>
+            <w:r>
+              <w:rPr>
+                <w:rFonts w:ascii="Consolas" w:hAnsi="Consolas" w:cs="Consolas"/>
+                <w:color w:val="548DD4" w:themeColor="text2" w:themeTint="99"/>
+                <w:sz w:val="14"/>
+                <w:szCs w:val="19"/>
+                <w:highlight w:val="white"/>
+              </w:rPr>
+              <w:tab/>
+            </w:r>
+            <w:r>
+              <w:rPr>
+                <w:rFonts w:ascii="Consolas" w:hAnsi="Consolas" w:cs="Consolas"/>
+                <w:color w:val="548DD4" w:themeColor="text2" w:themeTint="99"/>
+                <w:sz w:val="14"/>
+                <w:szCs w:val="19"/>
+                <w:highlight w:val="white"/>
+              </w:rPr>
+              <w:tab/>
+              <w:t>, CPERIOD_NO</w:t>
+            </w:r>
+            <w:r>
+              <w:rPr>
+                <w:rFonts w:ascii="Consolas" w:hAnsi="Consolas" w:cs="Consolas"/>
+                <w:color w:val="548DD4" w:themeColor="text2" w:themeTint="99"/>
+                <w:sz w:val="14"/>
+                <w:szCs w:val="19"/>
+                <w:highlight w:val="white"/>
+              </w:rPr>
+              <w:tab/>
+            </w:r>
+            <w:r>
+              <w:rPr>
+                <w:rFonts w:ascii="Consolas" w:hAnsi="Consolas" w:cs="Consolas"/>
+                <w:color w:val="548DD4" w:themeColor="text2" w:themeTint="99"/>
+                <w:sz w:val="14"/>
+                <w:szCs w:val="19"/>
+                <w:highlight w:val="white"/>
+              </w:rPr>
+              <w:tab/>
+            </w:r>
+            <w:r>
+              <w:rPr>
+                <w:rFonts w:ascii="Consolas" w:hAnsi="Consolas" w:cs="Consolas"/>
+                <w:color w:val="548DD4" w:themeColor="text2" w:themeTint="99"/>
+                <w:sz w:val="14"/>
+                <w:szCs w:val="19"/>
+                <w:highlight w:val="white"/>
+              </w:rPr>
+              <w:tab/>
+            </w:r>
+            <w:proofErr w:type="gramStart"/>
+            <w:r>
+              <w:rPr>
+                <w:rFonts w:ascii="Consolas" w:hAnsi="Consolas" w:cs="Consolas"/>
+                <w:color w:val="548DD4" w:themeColor="text2" w:themeTint="99"/>
+                <w:sz w:val="14"/>
+                <w:szCs w:val="19"/>
+                <w:highlight w:val="white"/>
+              </w:rPr>
+              <w:t>VARCHAR(</w:t>
+            </w:r>
+            <w:proofErr w:type="gramEnd"/>
+            <w:r>
+              <w:rPr>
+                <w:rFonts w:ascii="Consolas" w:hAnsi="Consolas" w:cs="Consolas"/>
+                <w:color w:val="548DD4" w:themeColor="text2" w:themeTint="99"/>
+                <w:sz w:val="14"/>
+                <w:szCs w:val="19"/>
+                <w:highlight w:val="white"/>
+              </w:rPr>
+              <w:t>2)</w:t>
+            </w:r>
+          </w:p>
+          <w:p>
+            <w:pPr>
+              <w:autoSpaceDE w:val="0"/>
+              <w:autoSpaceDN w:val="0"/>
+              <w:adjustRightInd w:val="0"/>
+              <w:spacing w:after="0" w:line="240" w:lineRule="auto"/>
+              <w:rPr>
+                <w:rFonts w:ascii="Consolas" w:hAnsi="Consolas" w:cs="Consolas"/>
+                <w:color w:val="548DD4" w:themeColor="text2" w:themeTint="99"/>
+                <w:sz w:val="14"/>
+                <w:szCs w:val="19"/>
+                <w:highlight w:val="white"/>
+              </w:rPr>
+            </w:pPr>
+            <w:r>
+              <w:rPr>
+                <w:rFonts w:ascii="Consolas" w:hAnsi="Consolas" w:cs="Consolas"/>
+                <w:color w:val="548DD4" w:themeColor="text2" w:themeTint="99"/>
+                <w:sz w:val="14"/>
+                <w:szCs w:val="19"/>
+                <w:highlight w:val="white"/>
+              </w:rPr>
+              <w:tab/>
+            </w:r>
+            <w:r>
+              <w:rPr>
+                <w:rFonts w:ascii="Consolas" w:hAnsi="Consolas" w:cs="Consolas"/>
+                <w:color w:val="548DD4" w:themeColor="text2" w:themeTint="99"/>
+                <w:sz w:val="14"/>
+                <w:szCs w:val="19"/>
+                <w:highlight w:val="white"/>
+              </w:rPr>
+              <w:tab/>
+            </w:r>
+            <w:r>
+              <w:rPr>
+                <w:rFonts w:ascii="Consolas" w:hAnsi="Consolas" w:cs="Consolas"/>
+                <w:color w:val="548DD4" w:themeColor="text2" w:themeTint="99"/>
+                <w:sz w:val="14"/>
+                <w:szCs w:val="19"/>
+                <w:highlight w:val="white"/>
+              </w:rPr>
+              <w:tab/>
+              <w:t>, NLOCAL_AMOUNT</w:t>
+            </w:r>
+            <w:r>
+              <w:rPr>
+                <w:rFonts w:ascii="Consolas" w:hAnsi="Consolas" w:cs="Consolas"/>
+                <w:color w:val="548DD4" w:themeColor="text2" w:themeTint="99"/>
+                <w:sz w:val="14"/>
+                <w:szCs w:val="19"/>
+                <w:highlight w:val="white"/>
+              </w:rPr>
+              <w:tab/>
+            </w:r>
+            <w:r>
+              <w:rPr>
+                <w:rFonts w:ascii="Consolas" w:hAnsi="Consolas" w:cs="Consolas"/>
+                <w:color w:val="548DD4" w:themeColor="text2" w:themeTint="99"/>
+                <w:sz w:val="14"/>
+                <w:szCs w:val="19"/>
+                <w:highlight w:val="white"/>
+              </w:rPr>
+              <w:tab/>
+            </w:r>
+            <w:r>
+              <w:rPr>
+                <w:rFonts w:ascii="Consolas" w:hAnsi="Consolas" w:cs="Consolas"/>
+                <w:color w:val="548DD4" w:themeColor="text2" w:themeTint="99"/>
+                <w:sz w:val="14"/>
+                <w:szCs w:val="19"/>
+                <w:highlight w:val="white"/>
+              </w:rPr>
+              <w:tab/>
+            </w:r>
+            <w:proofErr w:type="gramStart"/>
+            <w:r>
+              <w:rPr>
+                <w:rFonts w:ascii="Consolas" w:hAnsi="Consolas" w:cs="Consolas"/>
+                <w:color w:val="548DD4" w:themeColor="text2" w:themeTint="99"/>
+                <w:sz w:val="14"/>
+                <w:szCs w:val="19"/>
+                <w:highlight w:val="white"/>
+              </w:rPr>
+              <w:t>NUMERIC(</w:t>
+            </w:r>
+            <w:proofErr w:type="gramEnd"/>
+            <w:r>
+              <w:rPr>
+                <w:rFonts w:ascii="Consolas" w:hAnsi="Consolas" w:cs="Consolas"/>
+                <w:color w:val="548DD4" w:themeColor="text2" w:themeTint="99"/>
+                <w:sz w:val="14"/>
+                <w:szCs w:val="19"/>
+                <w:highlight w:val="white"/>
+              </w:rPr>
+              <w:t>18,2)</w:t>
+            </w:r>
+          </w:p>
+          <w:p>
+            <w:pPr>
+              <w:autoSpaceDE w:val="0"/>
+              <w:autoSpaceDN w:val="0"/>
+              <w:adjustRightInd w:val="0"/>
+              <w:spacing w:after="0" w:line="240" w:lineRule="auto"/>
+              <w:rPr>
+                <w:rFonts w:ascii="Consolas" w:hAnsi="Consolas" w:cs="Consolas"/>
+                <w:color w:val="548DD4" w:themeColor="text2" w:themeTint="99"/>
+                <w:sz w:val="14"/>
+                <w:szCs w:val="19"/>
+                <w:highlight w:val="white"/>
+              </w:rPr>
+            </w:pPr>
+            <w:r>
+              <w:rPr>
+                <w:rFonts w:ascii="Consolas" w:hAnsi="Consolas" w:cs="Consolas"/>
+                <w:color w:val="548DD4" w:themeColor="text2" w:themeTint="99"/>
+                <w:sz w:val="14"/>
+                <w:szCs w:val="19"/>
+                <w:highlight w:val="white"/>
+              </w:rPr>
+              <w:tab/>
+            </w:r>
+            <w:r>
+              <w:rPr>
+                <w:rFonts w:ascii="Consolas" w:hAnsi="Consolas" w:cs="Consolas"/>
+                <w:color w:val="548DD4" w:themeColor="text2" w:themeTint="99"/>
+                <w:sz w:val="14"/>
+                <w:szCs w:val="19"/>
+                <w:highlight w:val="white"/>
+              </w:rPr>
+              <w:tab/>
+            </w:r>
+            <w:r>
+              <w:rPr>
+                <w:rFonts w:ascii="Consolas" w:hAnsi="Consolas" w:cs="Consolas"/>
+                <w:color w:val="548DD4" w:themeColor="text2" w:themeTint="99"/>
+                <w:sz w:val="14"/>
+                <w:szCs w:val="19"/>
+                <w:highlight w:val="white"/>
+              </w:rPr>
+              <w:tab/>
+              <w:t>, NBASE_AMOUNT</w:t>
+            </w:r>
+            <w:r>
+              <w:rPr>
+                <w:rFonts w:ascii="Consolas" w:hAnsi="Consolas" w:cs="Consolas"/>
+                <w:color w:val="548DD4" w:themeColor="text2" w:themeTint="99"/>
+                <w:sz w:val="14"/>
+                <w:szCs w:val="19"/>
+                <w:highlight w:val="white"/>
+              </w:rPr>
+              <w:tab/>
+            </w:r>
+            <w:r>
+              <w:rPr>
+                <w:rFonts w:ascii="Consolas" w:hAnsi="Consolas" w:cs="Consolas"/>
+                <w:color w:val="548DD4" w:themeColor="text2" w:themeTint="99"/>
+                <w:sz w:val="14"/>
+                <w:szCs w:val="19"/>
+                <w:highlight w:val="white"/>
+              </w:rPr>
+              <w:tab/>
+            </w:r>
+            <w:r>
+              <w:rPr>
+                <w:rFonts w:ascii="Consolas" w:hAnsi="Consolas" w:cs="Consolas"/>
+                <w:color w:val="548DD4" w:themeColor="text2" w:themeTint="99"/>
+                <w:sz w:val="14"/>
+                <w:szCs w:val="19"/>
+                <w:highlight w:val="white"/>
+              </w:rPr>
+              <w:tab/>
+            </w:r>
+            <w:proofErr w:type="gramStart"/>
+            <w:r>
+              <w:rPr>
+                <w:rFonts w:ascii="Consolas" w:hAnsi="Consolas" w:cs="Consolas"/>
+                <w:color w:val="548DD4" w:themeColor="text2" w:themeTint="99"/>
+                <w:sz w:val="14"/>
+                <w:szCs w:val="19"/>
+                <w:highlight w:val="white"/>
+              </w:rPr>
+              <w:t>NUMERIC(</w:t>
+            </w:r>
+            <w:proofErr w:type="gramEnd"/>
+            <w:r>
+              <w:rPr>
+                <w:rFonts w:ascii="Consolas" w:hAnsi="Consolas" w:cs="Consolas"/>
+                <w:color w:val="548DD4" w:themeColor="text2" w:themeTint="99"/>
+                <w:sz w:val="14"/>
+                <w:szCs w:val="19"/>
+                <w:highlight w:val="white"/>
+              </w:rPr>
+              <w:t>18,2)</w:t>
+            </w:r>
+          </w:p>
+          <w:p>
+            <w:pPr>
+              <w:autoSpaceDE w:val="0"/>
+              <w:autoSpaceDN w:val="0"/>
+              <w:adjustRightInd w:val="0"/>
+              <w:spacing w:after="0" w:line="240" w:lineRule="auto"/>
+              <w:rPr>
+                <w:rFonts w:ascii="Consolas" w:hAnsi="Consolas" w:cs="Consolas"/>
+                <w:color w:val="548DD4" w:themeColor="text2" w:themeTint="99"/>
+                <w:sz w:val="14"/>
+                <w:szCs w:val="19"/>
+                <w:highlight w:val="white"/>
+              </w:rPr>
+            </w:pPr>
+            <w:r>
+              <w:rPr>
+                <w:rFonts w:ascii="Consolas" w:hAnsi="Consolas" w:cs="Consolas"/>
+                <w:color w:val="548DD4" w:themeColor="text2" w:themeTint="99"/>
+                <w:sz w:val="14"/>
+                <w:szCs w:val="19"/>
+                <w:highlight w:val="white"/>
+              </w:rPr>
+              <w:tab/>
+            </w:r>
+            <w:r>
+              <w:rPr>
+                <w:rFonts w:ascii="Consolas" w:hAnsi="Consolas" w:cs="Consolas"/>
+                <w:color w:val="548DD4" w:themeColor="text2" w:themeTint="99"/>
+                <w:sz w:val="14"/>
+                <w:szCs w:val="19"/>
+                <w:highlight w:val="white"/>
+              </w:rPr>
+              <w:tab/>
+            </w:r>
+            <w:r>
+              <w:rPr>
+                <w:rFonts w:ascii="Consolas" w:hAnsi="Consolas" w:cs="Consolas"/>
+                <w:color w:val="548DD4" w:themeColor="text2" w:themeTint="99"/>
+                <w:sz w:val="14"/>
+                <w:szCs w:val="19"/>
+                <w:highlight w:val="white"/>
+              </w:rPr>
+              <w:tab/>
+              <w:t>, LEXIST</w:t>
+            </w:r>
+            <w:r>
+              <w:rPr>
+                <w:rFonts w:ascii="Consolas" w:hAnsi="Consolas" w:cs="Consolas"/>
+                <w:color w:val="548DD4" w:themeColor="text2" w:themeTint="99"/>
+                <w:sz w:val="14"/>
+                <w:szCs w:val="19"/>
+                <w:highlight w:val="white"/>
+              </w:rPr>
+              <w:tab/>
+            </w:r>
+            <w:r>
+              <w:rPr>
+                <w:rFonts w:ascii="Consolas" w:hAnsi="Consolas" w:cs="Consolas"/>
+                <w:color w:val="548DD4" w:themeColor="text2" w:themeTint="99"/>
+                <w:sz w:val="14"/>
+                <w:szCs w:val="19"/>
+                <w:highlight w:val="white"/>
+              </w:rPr>
+              <w:tab/>
+            </w:r>
+            <w:r>
+              <w:rPr>
+                <w:rFonts w:ascii="Consolas" w:hAnsi="Consolas" w:cs="Consolas"/>
+                <w:color w:val="548DD4" w:themeColor="text2" w:themeTint="99"/>
+                <w:sz w:val="14"/>
+                <w:szCs w:val="19"/>
+                <w:highlight w:val="white"/>
+              </w:rPr>
+              <w:tab/>
+            </w:r>
+            <w:r>
+              <w:rPr>
+                <w:rFonts w:ascii="Consolas" w:hAnsi="Consolas" w:cs="Consolas"/>
+                <w:color w:val="548DD4" w:themeColor="text2" w:themeTint="99"/>
+                <w:sz w:val="14"/>
+                <w:szCs w:val="19"/>
+                <w:highlight w:val="white"/>
+              </w:rPr>
+              <w:tab/>
+              <w:t>BIT</w:t>
+            </w:r>
+          </w:p>
+          <w:p>
+            <w:pPr>
+              <w:pStyle w:val="NoSpacing"/>
+              <w:ind w:left="360"/>
+              <w:rPr>
+                <w:rFonts w:ascii="Courier New" w:hAnsi="Courier New" w:cs="Courier New"/>
+                <w:color w:val="548DD4" w:themeColor="text2" w:themeTint="99"/>
+                <w:sz w:val="8"/>
+              </w:rPr>
+            </w:pPr>
+            <w:r>
+              <w:rPr>
+                <w:rFonts w:ascii="Consolas" w:hAnsi="Consolas" w:cs="Consolas"/>
+                <w:color w:val="548DD4" w:themeColor="text2" w:themeTint="99"/>
+                <w:sz w:val="14"/>
+                <w:szCs w:val="19"/>
+                <w:highlight w:val="white"/>
+              </w:rPr>
+              <w:tab/>
+            </w:r>
+            <w:r>
+              <w:rPr>
+                <w:rFonts w:ascii="Consolas" w:hAnsi="Consolas" w:cs="Consolas"/>
+                <w:color w:val="548DD4" w:themeColor="text2" w:themeTint="99"/>
+                <w:sz w:val="14"/>
+                <w:szCs w:val="19"/>
+                <w:highlight w:val="white"/>
+              </w:rPr>
+              <w:tab/>
+            </w:r>
+            <w:r>
+              <w:rPr>
+                <w:rFonts w:ascii="Consolas" w:hAnsi="Consolas" w:cs="Consolas"/>
+                <w:color w:val="548DD4" w:themeColor="text2" w:themeTint="99"/>
+                <w:sz w:val="14"/>
+                <w:szCs w:val="19"/>
+                <w:highlight w:val="white"/>
+              </w:rPr>
+              <w:tab/>
+              <w:t xml:space="preserve">  )</w:t>
+            </w:r>
+          </w:p>
+          <w:p>
+            <w:pPr>
+              <w:pStyle w:val="NoSpacing"/>
+              <w:numPr>
+                <w:ilvl w:val="1"/>
+                <w:numId w:val="1"/>
+              </w:numPr>
+              <w:rPr>
+                <w:rFonts w:ascii="Courier New" w:hAnsi="Courier New" w:cs="Courier New"/>
+                <w:sz w:val="14"/>
+              </w:rPr>
+            </w:pPr>
+            <w:proofErr w:type="spellStart"/>
+            <w:r>
+              <w:rPr>
+                <w:rFonts w:ascii="Courier New" w:hAnsi="Courier New" w:cs="Courier New"/>
+                <w:sz w:val="14"/>
+              </w:rPr>
+              <w:t>Jalankan</w:t>
+            </w:r>
+            <w:proofErr w:type="spellEnd"/>
+            <w:r>
+              <w:rPr>
+                <w:rFonts w:ascii="Courier New" w:hAnsi="Courier New" w:cs="Courier New"/>
+                <w:sz w:val="14"/>
+              </w:rPr>
+              <w:t xml:space="preserve"> RSP_</w:t>
+            </w:r>
+            <w:r>
+              <w:rPr>
+                <w:rFonts w:ascii="Courier New" w:hAnsi="Courier New" w:cs="Courier New"/>
+                <w:sz w:val="14"/>
+              </w:rPr>
+              <w:t>GS_</w:t>
+            </w:r>
+            <w:r>
+              <w:rPr>
+                <w:rFonts w:ascii="Courier New" w:hAnsi="Courier New" w:cs="Courier New"/>
+                <w:sz w:val="14"/>
+              </w:rPr>
+              <w:t>UPLOAD_</w:t>
+            </w:r>
+            <w:r>
+              <w:rPr>
+                <w:rFonts w:ascii="Courier New" w:hAnsi="Courier New" w:cs="Courier New"/>
+                <w:sz w:val="14"/>
+              </w:rPr>
+              <w:t>CASHFLOW</w:t>
+            </w:r>
+            <w:r>
+              <w:rPr>
+                <w:rFonts w:ascii="Courier New" w:hAnsi="Courier New" w:cs="Courier New"/>
+                <w:sz w:val="14"/>
+              </w:rPr>
+              <w:t>_PLAN</w:t>
+            </w:r>
+          </w:p>
+          <w:p>
+            <w:pPr>
+              <w:pStyle w:val="ListParagraph"/>
+              <w:numPr>
+                <w:ilvl w:val="2"/>
+                <w:numId w:val="1"/>
+              </w:numPr>
+              <w:autoSpaceDE w:val="0"/>
+              <w:autoSpaceDN w:val="0"/>
+              <w:adjustRightInd w:val="0"/>
+              <w:spacing w:after="0" w:line="240" w:lineRule="auto"/>
+              <w:rPr>
                 <w:rFonts w:ascii="Courier New" w:hAnsi="Courier New" w:cs="Courier New"/>
                 <w:sz w:val="14"/>
                 <w:szCs w:val="14"/>
@@ -40972,7 +42544,75 @@
           <w:p>
             <w:pPr>
               <w:pStyle w:val="NoSpacing"/>
-              <w:ind w:left="1800"/>
+              <w:numPr>
+                <w:ilvl w:val="2"/>
+                <w:numId w:val="1"/>
+              </w:numPr>
+              <w:rPr>
+                <w:rFonts w:ascii="Courier New" w:hAnsi="Courier New" w:cs="Courier New"/>
+                <w:sz w:val="14"/>
+              </w:rPr>
+            </w:pPr>
+          </w:p>
+          <w:p>
+            <w:pPr>
+              <w:pStyle w:val="NoSpacing"/>
+              <w:rPr>
+                <w:rFonts w:ascii="Courier New" w:hAnsi="Courier New" w:cs="Courier New"/>
+                <w:sz w:val="14"/>
+              </w:rPr>
+            </w:pPr>
+            <w:r>
+              <w:rPr>
+                <w:rFonts w:ascii="Courier New" w:hAnsi="Courier New" w:cs="Courier New"/>
+                <w:color w:val="FF0000"/>
+                <w:sz w:val="14"/>
+              </w:rPr>
+              <w:t xml:space="preserve">[CR03] </w:t>
+            </w:r>
+            <w:proofErr w:type="spellStart"/>
+            <w:r>
+              <w:rPr>
+                <w:rFonts w:ascii="Courier New" w:hAnsi="Courier New" w:cs="Courier New"/>
+                <w:sz w:val="14"/>
+              </w:rPr>
+              <w:t>Jumlah</w:t>
+            </w:r>
+            <w:proofErr w:type="spellEnd"/>
+            <w:r>
+              <w:rPr>
+                <w:rFonts w:ascii="Courier New" w:hAnsi="Courier New" w:cs="Courier New"/>
+                <w:sz w:val="14"/>
+              </w:rPr>
+              <w:t xml:space="preserve"> progress bar: </w:t>
+            </w:r>
+            <w:r>
+              <w:rPr>
+                <w:rFonts w:ascii="Courier New" w:hAnsi="Courier New" w:cs="Courier New"/>
+                <w:sz w:val="14"/>
+              </w:rPr>
+              <w:t>6</w:t>
+            </w:r>
+            <w:r>
+              <w:rPr>
+                <w:rFonts w:ascii="Courier New" w:hAnsi="Courier New" w:cs="Courier New"/>
+                <w:sz w:val="14"/>
+              </w:rPr>
+              <w:t xml:space="preserve"> </w:t>
+            </w:r>
+            <w:proofErr w:type="gramStart"/>
+            <w:r>
+              <w:rPr>
+                <w:rFonts w:ascii="Courier New" w:hAnsi="Courier New" w:cs="Courier New"/>
+                <w:sz w:val="14"/>
+              </w:rPr>
+              <w:t>step</w:t>
+            </w:r>
+            <w:proofErr w:type="gramEnd"/>
+          </w:p>
+          <w:p>
+            <w:pPr>
+              <w:pStyle w:val="NoSpacing"/>
               <w:rPr>
                 <w:rFonts w:ascii="Courier New" w:hAnsi="Courier New" w:cs="Courier New"/>
                 <w:sz w:val="14"/>
@@ -41223,6 +42863,839 @@
               <w:rPr>
                 <w:rFonts w:ascii="Courier New" w:hAnsi="Courier New" w:cs="Courier New"/>
                 <w:sz w:val="14"/>
+                <w:lang w:val="id-ID"/>
+              </w:rPr>
+            </w:pPr>
+          </w:p>
+        </w:tc>
+      </w:tr>
+    </w:tbl>
+    <w:p>
+      <w:pPr>
+        <w:pStyle w:val="NoSpacing"/>
+      </w:pPr>
+    </w:p>
+    <w:p>
+      <w:pPr>
+        <w:pStyle w:val="NoSpacing"/>
+      </w:pPr>
+    </w:p>
+    <w:p>
+      <w:pPr>
+        <w:pStyle w:val="NoSpacing"/>
+      </w:pPr>
+      <w:r>
+        <w:drawing>
+          <wp:inline distT="0" distB="0" distL="0" distR="0" wp14:anchorId="3E141E96" wp14:editId="7DB8D026">
+            <wp:extent cx="4630420" cy="768350"/>
+            <wp:effectExtent l="0" t="0" r="0" b="0"/>
+            <wp:docPr id="13" name="Picture 13"/>
+            <wp:cNvGraphicFramePr>
+              <a:graphicFrameLocks xmlns:a="http://schemas.openxmlformats.org/drawingml/2006/main" noChangeAspect="1"/>
+            </wp:cNvGraphicFramePr>
+            <a:graphic xmlns:a="http://schemas.openxmlformats.org/drawingml/2006/main">
+              <a:graphicData uri="http://schemas.openxmlformats.org/drawingml/2006/picture">
+                <pic:pic xmlns:pic="http://schemas.openxmlformats.org/drawingml/2006/picture">
+                  <pic:nvPicPr>
+                    <pic:cNvPr id="0" name="Picture 1"/>
+                    <pic:cNvPicPr>
+                      <a:picLocks noChangeAspect="1" noChangeArrowheads="1"/>
+                    </pic:cNvPicPr>
+                  </pic:nvPicPr>
+                  <pic:blipFill>
+                    <a:blip r:embed="rId20">
+                      <a:extLst>
+                        <a:ext uri="{28A0092B-C50C-407E-A947-70E740481C1C}">
+                          <a14:useLocalDpi xmlns:a14="http://schemas.microsoft.com/office/drawing/2010/main" val="0"/>
+                        </a:ext>
+                      </a:extLst>
+                    </a:blip>
+                    <a:srcRect/>
+                    <a:stretch>
+                      <a:fillRect/>
+                    </a:stretch>
+                  </pic:blipFill>
+                  <pic:spPr bwMode="auto">
+                    <a:xfrm>
+                      <a:off x="0" y="0"/>
+                      <a:ext cx="4630420" cy="768350"/>
+                    </a:xfrm>
+                    <a:prstGeom prst="rect">
+                      <a:avLst/>
+                    </a:prstGeom>
+                    <a:noFill/>
+                    <a:ln>
+                      <a:noFill/>
+                    </a:ln>
+                  </pic:spPr>
+                </pic:pic>
+              </a:graphicData>
+            </a:graphic>
+          </wp:inline>
+        </w:drawing>
+      </w:r>
+    </w:p>
+    <w:p>
+      <w:pPr>
+        <w:pStyle w:val="NoSpacing"/>
+      </w:pPr>
+    </w:p>
+    <w:tbl>
+      <w:tblPr>
+        <w:tblW w:w="9704" w:type="dxa"/>
+        <w:tblInd w:w="108" w:type="dxa"/>
+        <w:tblBorders>
+          <w:top w:val="single" w:sz="4" w:space="0" w:color="000000"/>
+          <w:left w:val="single" w:sz="4" w:space="0" w:color="000000"/>
+          <w:bottom w:val="single" w:sz="4" w:space="0" w:color="000000"/>
+          <w:right w:val="single" w:sz="4" w:space="0" w:color="000000"/>
+          <w:insideH w:val="single" w:sz="4" w:space="0" w:color="000000"/>
+          <w:insideV w:val="single" w:sz="4" w:space="0" w:color="000000"/>
+        </w:tblBorders>
+        <w:tblLook w:val="04A0" w:firstRow="1" w:lastRow="0" w:firstColumn="1" w:lastColumn="0" w:noHBand="0" w:noVBand="1"/>
+      </w:tblPr>
+      <w:tblGrid>
+        <w:gridCol w:w="8458"/>
+        <w:gridCol w:w="1246"/>
+      </w:tblGrid>
+      <w:tr>
+        <w:tc>
+          <w:tcPr>
+            <w:tcW w:w="8458" w:type="dxa"/>
+            <w:tcBorders>
+              <w:top w:val="single" w:sz="4" w:space="0" w:color="000000"/>
+              <w:left w:val="single" w:sz="4" w:space="0" w:color="000000"/>
+              <w:bottom w:val="single" w:sz="4" w:space="0" w:color="000000"/>
+              <w:right w:val="single" w:sz="4" w:space="0" w:color="000000"/>
+            </w:tcBorders>
+            <w:shd w:val="clear" w:color="auto" w:fill="D6E3BC"/>
+          </w:tcPr>
+          <w:p>
+            <w:pPr>
+              <w:pStyle w:val="NoSpacing"/>
+              <w:rPr>
+                <w:b/>
+                <w:sz w:val="16"/>
+              </w:rPr>
+            </w:pPr>
+            <w:bookmarkStart w:id="2" w:name="_GoBack"/>
+            <w:r>
+              <w:rPr>
+                <w:rFonts w:ascii="Courier New" w:hAnsi="Courier New" w:cs="Courier New"/>
+                <w:b/>
+                <w:color w:val="FF0000"/>
+                <w:sz w:val="14"/>
+              </w:rPr>
+              <w:t>[CR03]</w:t>
+            </w:r>
+            <w:bookmarkEnd w:id="2"/>
+          </w:p>
+        </w:tc>
+        <w:tc>
+          <w:tcPr>
+            <w:tcW w:w="1246" w:type="dxa"/>
+            <w:tcBorders>
+              <w:top w:val="single" w:sz="4" w:space="0" w:color="000000"/>
+              <w:left w:val="single" w:sz="4" w:space="0" w:color="000000"/>
+              <w:bottom w:val="single" w:sz="4" w:space="0" w:color="000000"/>
+              <w:right w:val="single" w:sz="4" w:space="0" w:color="000000"/>
+            </w:tcBorders>
+            <w:shd w:val="clear" w:color="auto" w:fill="D6E3BC"/>
+            <w:hideMark/>
+          </w:tcPr>
+          <w:p>
+            <w:pPr>
+              <w:pStyle w:val="NoSpacing"/>
+              <w:rPr>
+                <w:b/>
+                <w:sz w:val="16"/>
+                <w:lang w:val="id-ID"/>
+              </w:rPr>
+            </w:pPr>
+            <w:r>
+              <w:rPr>
+                <w:b/>
+                <w:sz w:val="16"/>
+                <w:lang w:val="id-ID"/>
+              </w:rPr>
+              <w:t>Test</w:t>
+            </w:r>
+          </w:p>
+        </w:tc>
+      </w:tr>
+      <w:tr>
+        <w:tc>
+          <w:tcPr>
+            <w:tcW w:w="8458" w:type="dxa"/>
+            <w:tcBorders>
+              <w:top w:val="single" w:sz="4" w:space="0" w:color="000000"/>
+              <w:left w:val="single" w:sz="4" w:space="0" w:color="000000"/>
+              <w:bottom w:val="single" w:sz="4" w:space="0" w:color="000000"/>
+              <w:right w:val="single" w:sz="4" w:space="0" w:color="000000"/>
+            </w:tcBorders>
+          </w:tcPr>
+          <w:p>
+            <w:pPr>
+              <w:pStyle w:val="NoSpacing"/>
+              <w:rPr>
+                <w:rFonts w:ascii="Courier New" w:hAnsi="Courier New" w:cs="Courier New"/>
+                <w:sz w:val="14"/>
+              </w:rPr>
+            </w:pPr>
+            <w:r>
+              <w:rPr>
+                <w:rFonts w:ascii="Courier New" w:hAnsi="Courier New" w:cs="Courier New"/>
+                <w:sz w:val="14"/>
+              </w:rPr>
+              <w:t>Generate Template Process (Create excel file)</w:t>
+            </w:r>
+          </w:p>
+          <w:p>
+            <w:pPr>
+              <w:pStyle w:val="NoSpacing"/>
+              <w:numPr>
+                <w:ilvl w:val="0"/>
+                <w:numId w:val="1"/>
+              </w:numPr>
+              <w:rPr>
+                <w:rFonts w:ascii="Courier New" w:hAnsi="Courier New" w:cs="Courier New"/>
+                <w:sz w:val="14"/>
+              </w:rPr>
+            </w:pPr>
+            <w:proofErr w:type="spellStart"/>
+            <w:r>
+              <w:rPr>
+                <w:rFonts w:ascii="Courier New" w:hAnsi="Courier New" w:cs="Courier New"/>
+                <w:sz w:val="14"/>
+              </w:rPr>
+              <w:t>Atur</w:t>
+            </w:r>
+            <w:proofErr w:type="spellEnd"/>
+            <w:r>
+              <w:rPr>
+                <w:rFonts w:ascii="Courier New" w:hAnsi="Courier New" w:cs="Courier New"/>
+                <w:sz w:val="14"/>
+              </w:rPr>
+              <w:t xml:space="preserve"> data yang </w:t>
+            </w:r>
+            <w:proofErr w:type="spellStart"/>
+            <w:r>
+              <w:rPr>
+                <w:rFonts w:ascii="Courier New" w:hAnsi="Courier New" w:cs="Courier New"/>
+                <w:sz w:val="14"/>
+              </w:rPr>
+              <w:t>akan</w:t>
+            </w:r>
+            <w:proofErr w:type="spellEnd"/>
+            <w:r>
+              <w:rPr>
+                <w:rFonts w:ascii="Courier New" w:hAnsi="Courier New" w:cs="Courier New"/>
+                <w:sz w:val="14"/>
+              </w:rPr>
+              <w:t xml:space="preserve"> </w:t>
+            </w:r>
+            <w:proofErr w:type="spellStart"/>
+            <w:r>
+              <w:rPr>
+                <w:rFonts w:ascii="Courier New" w:hAnsi="Courier New" w:cs="Courier New"/>
+                <w:sz w:val="14"/>
+              </w:rPr>
+              <w:t>didownload</w:t>
+            </w:r>
+            <w:proofErr w:type="spellEnd"/>
+            <w:r>
+              <w:rPr>
+                <w:rFonts w:ascii="Courier New" w:hAnsi="Courier New" w:cs="Courier New"/>
+                <w:sz w:val="14"/>
+              </w:rPr>
+              <w:t xml:space="preserve"> </w:t>
+            </w:r>
+            <w:proofErr w:type="spellStart"/>
+            <w:r>
+              <w:rPr>
+                <w:rFonts w:ascii="Courier New" w:hAnsi="Courier New" w:cs="Courier New"/>
+                <w:sz w:val="14"/>
+              </w:rPr>
+              <w:t>dengan</w:t>
+            </w:r>
+            <w:proofErr w:type="spellEnd"/>
+            <w:r>
+              <w:rPr>
+                <w:rFonts w:ascii="Courier New" w:hAnsi="Courier New" w:cs="Courier New"/>
+                <w:sz w:val="14"/>
+              </w:rPr>
+              <w:t xml:space="preserve"> detail </w:t>
+            </w:r>
+            <w:proofErr w:type="spellStart"/>
+            <w:r>
+              <w:rPr>
+                <w:rFonts w:ascii="Courier New" w:hAnsi="Courier New" w:cs="Courier New"/>
+                <w:sz w:val="14"/>
+              </w:rPr>
+              <w:t>sebagai</w:t>
+            </w:r>
+            <w:proofErr w:type="spellEnd"/>
+            <w:r>
+              <w:rPr>
+                <w:rFonts w:ascii="Courier New" w:hAnsi="Courier New" w:cs="Courier New"/>
+                <w:sz w:val="14"/>
+              </w:rPr>
+              <w:t xml:space="preserve"> </w:t>
+            </w:r>
+            <w:proofErr w:type="spellStart"/>
+            <w:r>
+              <w:rPr>
+                <w:rFonts w:ascii="Courier New" w:hAnsi="Courier New" w:cs="Courier New"/>
+                <w:sz w:val="14"/>
+              </w:rPr>
+              <w:t>berikut</w:t>
+            </w:r>
+            <w:proofErr w:type="spellEnd"/>
+            <w:r>
+              <w:rPr>
+                <w:rFonts w:ascii="Courier New" w:hAnsi="Courier New" w:cs="Courier New"/>
+                <w:sz w:val="14"/>
+              </w:rPr>
+              <w:t>:</w:t>
+            </w:r>
+          </w:p>
+          <w:p>
+            <w:pPr>
+              <w:pStyle w:val="NoSpacing"/>
+              <w:numPr>
+                <w:ilvl w:val="1"/>
+                <w:numId w:val="1"/>
+              </w:numPr>
+              <w:rPr>
+                <w:rFonts w:ascii="Courier New" w:hAnsi="Courier New" w:cs="Courier New"/>
+                <w:sz w:val="14"/>
+                <w:szCs w:val="14"/>
+              </w:rPr>
+            </w:pPr>
+            <w:proofErr w:type="spellStart"/>
+            <w:r>
+              <w:rPr>
+                <w:rFonts w:ascii="Courier New" w:hAnsi="Courier New" w:cs="Courier New"/>
+                <w:sz w:val="14"/>
+                <w:szCs w:val="14"/>
+              </w:rPr>
+              <w:t>PeriodNo</w:t>
+            </w:r>
+            <w:proofErr w:type="spellEnd"/>
+          </w:p>
+          <w:p>
+            <w:pPr>
+              <w:pStyle w:val="NoSpacing"/>
+              <w:numPr>
+                <w:ilvl w:val="1"/>
+                <w:numId w:val="1"/>
+              </w:numPr>
+              <w:rPr>
+                <w:rFonts w:ascii="Courier New" w:hAnsi="Courier New" w:cs="Courier New"/>
+                <w:sz w:val="14"/>
+                <w:szCs w:val="14"/>
+              </w:rPr>
+            </w:pPr>
+            <w:proofErr w:type="spellStart"/>
+            <w:r>
+              <w:rPr>
+                <w:rFonts w:ascii="Courier New" w:hAnsi="Courier New" w:cs="Courier New"/>
+                <w:sz w:val="14"/>
+                <w:szCs w:val="14"/>
+              </w:rPr>
+              <w:t>LocalAmount</w:t>
+            </w:r>
+            <w:proofErr w:type="spellEnd"/>
+          </w:p>
+          <w:p>
+            <w:pPr>
+              <w:pStyle w:val="NoSpacing"/>
+              <w:numPr>
+                <w:ilvl w:val="1"/>
+                <w:numId w:val="1"/>
+              </w:numPr>
+              <w:rPr>
+                <w:rFonts w:ascii="Courier New" w:hAnsi="Courier New" w:cs="Courier New"/>
+                <w:sz w:val="14"/>
+                <w:szCs w:val="14"/>
+              </w:rPr>
+            </w:pPr>
+            <w:proofErr w:type="spellStart"/>
+            <w:r>
+              <w:rPr>
+                <w:rFonts w:ascii="Courier New" w:hAnsi="Courier New" w:cs="Courier New"/>
+                <w:sz w:val="14"/>
+                <w:szCs w:val="14"/>
+              </w:rPr>
+              <w:t>BaseAmount</w:t>
+            </w:r>
+            <w:proofErr w:type="spellEnd"/>
+          </w:p>
+          <w:p>
+            <w:pPr>
+              <w:pStyle w:val="NoSpacing"/>
+              <w:numPr>
+                <w:ilvl w:val="1"/>
+                <w:numId w:val="1"/>
+              </w:numPr>
+              <w:rPr>
+                <w:rFonts w:ascii="Courier New" w:hAnsi="Courier New" w:cs="Courier New"/>
+                <w:sz w:val="14"/>
+                <w:szCs w:val="14"/>
+              </w:rPr>
+            </w:pPr>
+            <w:r>
+              <w:rPr>
+                <w:rFonts w:ascii="Courier New" w:hAnsi="Courier New" w:cs="Courier New"/>
+                <w:sz w:val="14"/>
+                <w:szCs w:val="14"/>
+              </w:rPr>
+              <w:t>Notes</w:t>
+            </w:r>
+          </w:p>
+          <w:p>
+            <w:pPr>
+              <w:pStyle w:val="NoSpacing"/>
+              <w:ind w:left="1080"/>
+              <w:rPr>
+                <w:rFonts w:ascii="Courier New" w:hAnsi="Courier New" w:cs="Courier New"/>
+                <w:sz w:val="14"/>
+                <w:szCs w:val="14"/>
+              </w:rPr>
+            </w:pPr>
+          </w:p>
+        </w:tc>
+        <w:tc>
+          <w:tcPr>
+            <w:tcW w:w="1246" w:type="dxa"/>
+            <w:tcBorders>
+              <w:top w:val="single" w:sz="4" w:space="0" w:color="000000"/>
+              <w:left w:val="single" w:sz="4" w:space="0" w:color="000000"/>
+              <w:bottom w:val="single" w:sz="4" w:space="0" w:color="000000"/>
+              <w:right w:val="single" w:sz="4" w:space="0" w:color="000000"/>
+            </w:tcBorders>
+          </w:tcPr>
+          <w:p>
+            <w:pPr>
+              <w:pStyle w:val="NoSpacing"/>
+              <w:rPr>
+                <w:rFonts w:ascii="Courier New" w:hAnsi="Courier New" w:cs="Courier New"/>
+                <w:sz w:val="14"/>
+                <w:szCs w:val="14"/>
+                <w:lang w:val="id-ID"/>
+              </w:rPr>
+            </w:pPr>
+          </w:p>
+        </w:tc>
+      </w:tr>
+      <w:tr>
+        <w:tc>
+          <w:tcPr>
+            <w:tcW w:w="8458" w:type="dxa"/>
+            <w:tcBorders>
+              <w:top w:val="single" w:sz="4" w:space="0" w:color="000000"/>
+              <w:left w:val="single" w:sz="4" w:space="0" w:color="000000"/>
+              <w:bottom w:val="single" w:sz="4" w:space="0" w:color="000000"/>
+              <w:right w:val="single" w:sz="4" w:space="0" w:color="000000"/>
+            </w:tcBorders>
+            <w:hideMark/>
+          </w:tcPr>
+          <w:p>
+            <w:pPr>
+              <w:pStyle w:val="NoSpacing"/>
+              <w:numPr>
+                <w:ilvl w:val="0"/>
+                <w:numId w:val="1"/>
+              </w:numPr>
+              <w:rPr>
+                <w:rFonts w:ascii="Courier New" w:hAnsi="Courier New" w:cs="Courier New"/>
+                <w:sz w:val="14"/>
+              </w:rPr>
+            </w:pPr>
+            <w:r>
+              <w:rPr>
+                <w:rFonts w:ascii="Courier New" w:hAnsi="Courier New" w:cs="Courier New"/>
+                <w:sz w:val="14"/>
+              </w:rPr>
+              <w:t>Create File Excel</w:t>
+            </w:r>
+          </w:p>
+        </w:tc>
+        <w:tc>
+          <w:tcPr>
+            <w:tcW w:w="1246" w:type="dxa"/>
+            <w:tcBorders>
+              <w:top w:val="single" w:sz="4" w:space="0" w:color="000000"/>
+              <w:left w:val="single" w:sz="4" w:space="0" w:color="000000"/>
+              <w:bottom w:val="single" w:sz="4" w:space="0" w:color="000000"/>
+              <w:right w:val="single" w:sz="4" w:space="0" w:color="000000"/>
+            </w:tcBorders>
+          </w:tcPr>
+          <w:p>
+            <w:pPr>
+              <w:pStyle w:val="NoSpacing"/>
+              <w:rPr>
+                <w:rFonts w:ascii="Courier New" w:hAnsi="Courier New" w:cs="Courier New"/>
+                <w:sz w:val="14"/>
+                <w:szCs w:val="14"/>
+                <w:lang w:val="id-ID"/>
+              </w:rPr>
+            </w:pPr>
+          </w:p>
+        </w:tc>
+      </w:tr>
+      <w:tr>
+        <w:tc>
+          <w:tcPr>
+            <w:tcW w:w="8458" w:type="dxa"/>
+            <w:tcBorders>
+              <w:top w:val="single" w:sz="4" w:space="0" w:color="000000"/>
+              <w:left w:val="single" w:sz="4" w:space="0" w:color="000000"/>
+              <w:bottom w:val="single" w:sz="4" w:space="0" w:color="000000"/>
+              <w:right w:val="single" w:sz="4" w:space="0" w:color="000000"/>
+            </w:tcBorders>
+            <w:hideMark/>
+          </w:tcPr>
+          <w:p>
+            <w:pPr>
+              <w:pStyle w:val="NoSpacing"/>
+              <w:numPr>
+                <w:ilvl w:val="0"/>
+                <w:numId w:val="1"/>
+              </w:numPr>
+              <w:rPr>
+                <w:rFonts w:ascii="Courier New" w:hAnsi="Courier New" w:cs="Courier New"/>
+                <w:sz w:val="14"/>
+                <w:szCs w:val="14"/>
+              </w:rPr>
+            </w:pPr>
+            <w:proofErr w:type="spellStart"/>
+            <w:r>
+              <w:rPr>
+                <w:rFonts w:ascii="Courier New" w:hAnsi="Courier New" w:cs="Courier New"/>
+                <w:sz w:val="14"/>
+                <w:szCs w:val="14"/>
+              </w:rPr>
+              <w:t>Tampilkan</w:t>
+            </w:r>
+            <w:proofErr w:type="spellEnd"/>
+            <w:r>
+              <w:rPr>
+                <w:rFonts w:ascii="Courier New" w:hAnsi="Courier New" w:cs="Courier New"/>
+                <w:sz w:val="14"/>
+                <w:szCs w:val="14"/>
+              </w:rPr>
+              <w:t xml:space="preserve"> file directory </w:t>
+            </w:r>
+            <w:proofErr w:type="spellStart"/>
+            <w:r>
+              <w:rPr>
+                <w:rFonts w:ascii="Courier New" w:hAnsi="Courier New" w:cs="Courier New"/>
+                <w:sz w:val="14"/>
+                <w:szCs w:val="14"/>
+              </w:rPr>
+              <w:t>untuk</w:t>
+            </w:r>
+            <w:proofErr w:type="spellEnd"/>
+            <w:r>
+              <w:rPr>
+                <w:rFonts w:ascii="Courier New" w:hAnsi="Courier New" w:cs="Courier New"/>
+                <w:sz w:val="14"/>
+                <w:szCs w:val="14"/>
+              </w:rPr>
+              <w:t xml:space="preserve"> user </w:t>
+            </w:r>
+            <w:proofErr w:type="spellStart"/>
+            <w:r>
+              <w:rPr>
+                <w:rFonts w:ascii="Courier New" w:hAnsi="Courier New" w:cs="Courier New"/>
+                <w:sz w:val="14"/>
+                <w:szCs w:val="14"/>
+              </w:rPr>
+              <w:t>melakukan</w:t>
+            </w:r>
+            <w:proofErr w:type="spellEnd"/>
+            <w:r>
+              <w:rPr>
+                <w:rFonts w:ascii="Courier New" w:hAnsi="Courier New" w:cs="Courier New"/>
+                <w:sz w:val="14"/>
+                <w:szCs w:val="14"/>
+              </w:rPr>
+              <w:t xml:space="preserve"> save as</w:t>
+            </w:r>
+          </w:p>
+        </w:tc>
+        <w:tc>
+          <w:tcPr>
+            <w:tcW w:w="1246" w:type="dxa"/>
+            <w:tcBorders>
+              <w:top w:val="single" w:sz="4" w:space="0" w:color="000000"/>
+              <w:left w:val="single" w:sz="4" w:space="0" w:color="000000"/>
+              <w:bottom w:val="single" w:sz="4" w:space="0" w:color="000000"/>
+              <w:right w:val="single" w:sz="4" w:space="0" w:color="000000"/>
+            </w:tcBorders>
+          </w:tcPr>
+          <w:p>
+            <w:pPr>
+              <w:pStyle w:val="NoSpacing"/>
+              <w:rPr>
+                <w:rFonts w:ascii="Courier New" w:hAnsi="Courier New" w:cs="Courier New"/>
+                <w:sz w:val="14"/>
+                <w:szCs w:val="14"/>
+                <w:lang w:val="id-ID"/>
+              </w:rPr>
+            </w:pPr>
+          </w:p>
+        </w:tc>
+      </w:tr>
+      <w:tr>
+        <w:tc>
+          <w:tcPr>
+            <w:tcW w:w="8458" w:type="dxa"/>
+            <w:tcBorders>
+              <w:top w:val="single" w:sz="4" w:space="0" w:color="000000"/>
+              <w:left w:val="single" w:sz="4" w:space="0" w:color="000000"/>
+              <w:bottom w:val="single" w:sz="4" w:space="0" w:color="000000"/>
+              <w:right w:val="single" w:sz="4" w:space="0" w:color="000000"/>
+            </w:tcBorders>
+            <w:hideMark/>
+          </w:tcPr>
+          <w:p>
+            <w:pPr>
+              <w:pStyle w:val="NoSpacing"/>
+              <w:numPr>
+                <w:ilvl w:val="0"/>
+                <w:numId w:val="1"/>
+              </w:numPr>
+              <w:rPr>
+                <w:rFonts w:ascii="Courier New" w:hAnsi="Courier New" w:cs="Courier New"/>
+                <w:sz w:val="14"/>
+                <w:szCs w:val="14"/>
+              </w:rPr>
+            </w:pPr>
+            <w:r>
+              <w:rPr>
+                <w:rFonts w:ascii="Courier New" w:hAnsi="Courier New" w:cs="Courier New"/>
+                <w:sz w:val="14"/>
+                <w:szCs w:val="14"/>
+              </w:rPr>
+              <w:t>Note:</w:t>
+            </w:r>
+          </w:p>
+          <w:p>
+            <w:pPr>
+              <w:pStyle w:val="NoSpacing"/>
+              <w:numPr>
+                <w:ilvl w:val="1"/>
+                <w:numId w:val="1"/>
+              </w:numPr>
+              <w:rPr>
+                <w:rFonts w:ascii="Courier New" w:hAnsi="Courier New" w:cs="Courier New"/>
+                <w:sz w:val="14"/>
+                <w:szCs w:val="14"/>
+              </w:rPr>
+            </w:pPr>
+            <w:proofErr w:type="spellStart"/>
+            <w:r>
+              <w:rPr>
+                <w:rFonts w:ascii="Courier New" w:hAnsi="Courier New" w:cs="Courier New"/>
+                <w:sz w:val="14"/>
+                <w:szCs w:val="14"/>
+              </w:rPr>
+              <w:t>Buat</w:t>
+            </w:r>
+            <w:proofErr w:type="spellEnd"/>
+            <w:r>
+              <w:rPr>
+                <w:rFonts w:ascii="Courier New" w:hAnsi="Courier New" w:cs="Courier New"/>
+                <w:sz w:val="14"/>
+                <w:szCs w:val="14"/>
+              </w:rPr>
+              <w:t xml:space="preserve"> file browser </w:t>
+            </w:r>
+            <w:proofErr w:type="spellStart"/>
+            <w:r>
+              <w:rPr>
+                <w:rFonts w:ascii="Courier New" w:hAnsi="Courier New" w:cs="Courier New"/>
+                <w:sz w:val="14"/>
+                <w:szCs w:val="14"/>
+              </w:rPr>
+              <w:t>untuk</w:t>
+            </w:r>
+            <w:proofErr w:type="spellEnd"/>
+            <w:r>
+              <w:rPr>
+                <w:rFonts w:ascii="Courier New" w:hAnsi="Courier New" w:cs="Courier New"/>
+                <w:sz w:val="14"/>
+                <w:szCs w:val="14"/>
+              </w:rPr>
+              <w:t xml:space="preserve"> </w:t>
+            </w:r>
+            <w:proofErr w:type="spellStart"/>
+            <w:r>
+              <w:rPr>
+                <w:rFonts w:ascii="Courier New" w:hAnsi="Courier New" w:cs="Courier New"/>
+                <w:sz w:val="14"/>
+                <w:szCs w:val="14"/>
+              </w:rPr>
+              <w:t>pilih</w:t>
+            </w:r>
+            <w:proofErr w:type="spellEnd"/>
+            <w:r>
+              <w:rPr>
+                <w:rFonts w:ascii="Courier New" w:hAnsi="Courier New" w:cs="Courier New"/>
+                <w:sz w:val="14"/>
+                <w:szCs w:val="14"/>
+              </w:rPr>
+              <w:t xml:space="preserve"> </w:t>
+            </w:r>
+            <w:proofErr w:type="spellStart"/>
+            <w:r>
+              <w:rPr>
+                <w:rFonts w:ascii="Courier New" w:hAnsi="Courier New" w:cs="Courier New"/>
+                <w:sz w:val="14"/>
+                <w:szCs w:val="14"/>
+              </w:rPr>
+              <w:t>lokasi</w:t>
+            </w:r>
+            <w:proofErr w:type="spellEnd"/>
+            <w:r>
+              <w:rPr>
+                <w:rFonts w:ascii="Courier New" w:hAnsi="Courier New" w:cs="Courier New"/>
+                <w:sz w:val="14"/>
+                <w:szCs w:val="14"/>
+              </w:rPr>
+              <w:t xml:space="preserve"> download</w:t>
+            </w:r>
+          </w:p>
+          <w:p>
+            <w:pPr>
+              <w:pStyle w:val="NoSpacing"/>
+              <w:numPr>
+                <w:ilvl w:val="1"/>
+                <w:numId w:val="1"/>
+              </w:numPr>
+              <w:rPr>
+                <w:rFonts w:ascii="Courier New" w:hAnsi="Courier New" w:cs="Courier New"/>
+                <w:sz w:val="14"/>
+                <w:szCs w:val="14"/>
+              </w:rPr>
+            </w:pPr>
+            <w:r>
+              <w:rPr>
+                <w:rFonts w:ascii="Courier New" w:hAnsi="Courier New" w:cs="Courier New"/>
+                <w:sz w:val="14"/>
+                <w:szCs w:val="14"/>
+              </w:rPr>
+              <w:t xml:space="preserve">Generate Excel File </w:t>
+            </w:r>
+          </w:p>
+          <w:p>
+            <w:pPr>
+              <w:pStyle w:val="NoSpacing"/>
+              <w:numPr>
+                <w:ilvl w:val="1"/>
+                <w:numId w:val="1"/>
+              </w:numPr>
+              <w:rPr>
+                <w:rFonts w:ascii="Courier New" w:hAnsi="Courier New" w:cs="Courier New"/>
+                <w:sz w:val="14"/>
+                <w:szCs w:val="14"/>
+              </w:rPr>
+            </w:pPr>
+            <w:proofErr w:type="spellStart"/>
+            <w:r>
+              <w:rPr>
+                <w:rFonts w:ascii="Courier New" w:hAnsi="Courier New" w:cs="Courier New"/>
+                <w:sz w:val="14"/>
+                <w:szCs w:val="14"/>
+              </w:rPr>
+              <w:t>Tentukan</w:t>
+            </w:r>
+            <w:proofErr w:type="spellEnd"/>
+            <w:r>
+              <w:rPr>
+                <w:rFonts w:ascii="Courier New" w:hAnsi="Courier New" w:cs="Courier New"/>
+                <w:sz w:val="14"/>
+                <w:szCs w:val="14"/>
+              </w:rPr>
+              <w:t xml:space="preserve"> format file, </w:t>
+            </w:r>
+            <w:proofErr w:type="spellStart"/>
+            <w:r>
+              <w:rPr>
+                <w:rFonts w:ascii="Courier New" w:hAnsi="Courier New" w:cs="Courier New"/>
+                <w:sz w:val="14"/>
+                <w:szCs w:val="14"/>
+              </w:rPr>
+              <w:t>contoh</w:t>
+            </w:r>
+            <w:proofErr w:type="spellEnd"/>
+            <w:r>
+              <w:rPr>
+                <w:rFonts w:ascii="Courier New" w:hAnsi="Courier New" w:cs="Courier New"/>
+                <w:sz w:val="14"/>
+                <w:szCs w:val="14"/>
+              </w:rPr>
+              <w:t>: CASHFLOW</w:t>
+            </w:r>
+            <w:r>
+              <w:rPr>
+                <w:rFonts w:ascii="Courier New" w:hAnsi="Courier New" w:cs="Courier New"/>
+                <w:sz w:val="14"/>
+                <w:szCs w:val="14"/>
+              </w:rPr>
+              <w:t>_PLAN</w:t>
+            </w:r>
+            <w:r>
+              <w:rPr>
+                <w:rFonts w:ascii="Courier New" w:hAnsi="Courier New" w:cs="Courier New"/>
+                <w:sz w:val="14"/>
+                <w:szCs w:val="14"/>
+              </w:rPr>
+              <w:t>_ERROR – [Login Company Id].xls</w:t>
+            </w:r>
+          </w:p>
+          <w:p>
+            <w:pPr>
+              <w:pStyle w:val="NoSpacing"/>
+              <w:ind w:left="1080"/>
+              <w:rPr>
+                <w:rFonts w:ascii="Courier New" w:hAnsi="Courier New" w:cs="Courier New"/>
+                <w:sz w:val="14"/>
+                <w:szCs w:val="14"/>
+              </w:rPr>
+            </w:pPr>
+          </w:p>
+          <w:p>
+            <w:pPr>
+              <w:pStyle w:val="NoSpacing"/>
+              <w:ind w:left="1080"/>
+              <w:rPr>
+                <w:rFonts w:ascii="Courier New" w:hAnsi="Courier New" w:cs="Courier New"/>
+                <w:sz w:val="14"/>
+                <w:szCs w:val="14"/>
+              </w:rPr>
+            </w:pPr>
+          </w:p>
+        </w:tc>
+        <w:tc>
+          <w:tcPr>
+            <w:tcW w:w="1246" w:type="dxa"/>
+            <w:tcBorders>
+              <w:top w:val="single" w:sz="4" w:space="0" w:color="000000"/>
+              <w:left w:val="single" w:sz="4" w:space="0" w:color="000000"/>
+              <w:bottom w:val="single" w:sz="4" w:space="0" w:color="000000"/>
+              <w:right w:val="single" w:sz="4" w:space="0" w:color="000000"/>
+            </w:tcBorders>
+          </w:tcPr>
+          <w:p>
+            <w:pPr>
+              <w:pStyle w:val="NoSpacing"/>
+              <w:rPr>
+                <w:rFonts w:ascii="Courier New" w:hAnsi="Courier New" w:cs="Courier New"/>
+                <w:sz w:val="14"/>
+                <w:szCs w:val="14"/>
                 <w:lang w:val="id-ID"/>
               </w:rPr>
             </w:pPr>
@@ -41454,7 +43927,7 @@
                     </pic:cNvPicPr>
                   </pic:nvPicPr>
                   <pic:blipFill>
-                    <a:blip r:embed="rId19">
+                    <a:blip r:embed="rId21">
                       <a:extLst>
                         <a:ext uri="{28A0092B-C50C-407E-A947-70E740481C1C}">
                           <a14:useLocalDpi xmlns:a14="http://schemas.microsoft.com/office/drawing/2010/main" val="0"/>
@@ -43572,7 +46045,7 @@
                     </pic:cNvPicPr>
                   </pic:nvPicPr>
                   <pic:blipFill>
-                    <a:blip r:embed="rId19">
+                    <a:blip r:embed="rId21">
                       <a:extLst>
                         <a:ext uri="{28A0092B-C50C-407E-A947-70E740481C1C}">
                           <a14:useLocalDpi xmlns:a14="http://schemas.microsoft.com/office/drawing/2010/main" val="0"/>
@@ -45557,10 +48030,7 @@
       </w:tr>
     </w:tbl>
     <w:p/>
-    <w:p>
-      <w:bookmarkStart w:id="2" w:name="_GoBack"/>
-      <w:bookmarkEnd w:id="2"/>
-    </w:p>
+    <w:p/>
     <w:p>
       <w:pPr>
         <w:pStyle w:val="Heading2"/>
@@ -46160,6 +48630,35 @@
                 <w:sz w:val="14"/>
               </w:rPr>
             </w:pPr>
+            <w:r>
+              <w:rPr>
+                <w:rFonts w:cs="Courier New"/>
+                <w:b/>
+                <w:color w:val="FF0000"/>
+                <w:sz w:val="14"/>
+              </w:rPr>
+              <w:t>CR03</w:t>
+            </w:r>
+          </w:p>
+          <w:p>
+            <w:pPr>
+              <w:pStyle w:val="NoSpacing"/>
+              <w:rPr>
+                <w:rFonts w:cs="Courier New"/>
+                <w:b/>
+                <w:color w:val="FF0000"/>
+                <w:sz w:val="14"/>
+              </w:rPr>
+            </w:pPr>
+            <w:r>
+              <w:rPr>
+                <w:rFonts w:cs="Courier New"/>
+                <w:b/>
+                <w:color w:val="FF0000"/>
+                <w:sz w:val="14"/>
+              </w:rPr>
+              <w:t>RE, 1 August 2023</w:t>
+            </w:r>
           </w:p>
         </w:tc>
         <w:tc>
@@ -46178,6 +48677,67 @@
                 <w:sz w:val="14"/>
               </w:rPr>
             </w:pPr>
+            <w:proofErr w:type="spellStart"/>
+            <w:r>
+              <w:rPr>
+                <w:rFonts w:cs="Courier New"/>
+                <w:sz w:val="14"/>
+              </w:rPr>
+              <w:t>Menambahkan</w:t>
+            </w:r>
+            <w:proofErr w:type="spellEnd"/>
+            <w:r>
+              <w:rPr>
+                <w:rFonts w:cs="Courier New"/>
+                <w:sz w:val="14"/>
+              </w:rPr>
+              <w:t xml:space="preserve"> </w:t>
+            </w:r>
+            <w:proofErr w:type="spellStart"/>
+            <w:r>
+              <w:rPr>
+                <w:rFonts w:cs="Courier New"/>
+                <w:sz w:val="14"/>
+              </w:rPr>
+              <w:t>jumlah</w:t>
+            </w:r>
+            <w:proofErr w:type="spellEnd"/>
+            <w:r>
+              <w:rPr>
+                <w:rFonts w:cs="Courier New"/>
+                <w:sz w:val="14"/>
+              </w:rPr>
+              <w:t xml:space="preserve"> progress bar pada process upload</w:t>
+            </w:r>
+          </w:p>
+          <w:p>
+            <w:pPr>
+              <w:pStyle w:val="NoSpacing"/>
+              <w:numPr>
+                <w:ilvl w:val="0"/>
+                <w:numId w:val="4"/>
+              </w:numPr>
+              <w:rPr>
+                <w:rFonts w:cs="Courier New"/>
+                <w:sz w:val="14"/>
+              </w:rPr>
+            </w:pPr>
+            <w:proofErr w:type="spellStart"/>
+            <w:r>
+              <w:rPr>
+                <w:rFonts w:cs="Courier New"/>
+                <w:sz w:val="14"/>
+              </w:rPr>
+              <w:t>Mengubah</w:t>
+            </w:r>
+            <w:proofErr w:type="spellEnd"/>
+            <w:r>
+              <w:rPr>
+                <w:rFonts w:cs="Courier New"/>
+                <w:sz w:val="14"/>
+              </w:rPr>
+              <w:t xml:space="preserve"> upload Cash Flow Plan (Amount: Local Amount &amp; Base Amount)</w:t>
+            </w:r>
           </w:p>
         </w:tc>
         <w:tc>
@@ -46199,8 +48759,8 @@
     </w:tbl>
     <w:p/>
     <w:sectPr>
-      <w:headerReference w:type="default" r:id="rId20"/>
-      <w:footerReference w:type="default" r:id="rId21"/>
+      <w:headerReference w:type="default" r:id="rId22"/>
+      <w:footerReference w:type="default" r:id="rId23"/>
       <w:pgSz w:w="12240" w:h="15840"/>
       <w:pgMar w:top="1440" w:right="1440" w:bottom="1440" w:left="1440" w:header="720" w:footer="720" w:gutter="0"/>
       <w:cols w:space="720"/>
@@ -46264,7 +48824,7 @@
       <w:rPr>
         <w:noProof/>
       </w:rPr>
-      <w:t>Thursday, July 13, 2023</w:t>
+      <w:t>Wednesday, August 09, 2023</w:t>
     </w:r>
     <w:r>
       <w:fldChar w:fldCharType="end"/>
@@ -46299,14 +48859,27 @@
     <w:r>
       <w:t xml:space="preserve"> of </w:t>
     </w:r>
-    <w:fldSimple w:instr=" NUMPAGES  ">
-      <w:r>
-        <w:rPr>
-          <w:noProof/>
-        </w:rPr>
-        <w:t>9</w:t>
-      </w:r>
-    </w:fldSimple>
+    <w:r>
+      <w:fldChar w:fldCharType="begin"/>
+    </w:r>
+    <w:r>
+      <w:instrText xml:space="preserve"> NUMPAGES  </w:instrText>
+    </w:r>
+    <w:r>
+      <w:fldChar w:fldCharType="separate"/>
+    </w:r>
+    <w:r>
+      <w:rPr>
+        <w:noProof/>
+      </w:rPr>
+      <w:t>9</w:t>
+    </w:r>
+    <w:r>
+      <w:rPr>
+        <w:noProof/>
+      </w:rPr>
+      <w:fldChar w:fldCharType="end"/>
+    </w:r>
     <w:r>
       <w:rPr>
         <w:rFonts w:ascii="Cambria" w:hAnsi="Cambria"/>
@@ -49456,7 +52029,7 @@
 </file>
 
 <file path=customXml/itemProps1.xml><?xml version="1.0" encoding="utf-8"?>
-<ds:datastoreItem xmlns:ds="http://schemas.openxmlformats.org/officeDocument/2006/customXml" ds:itemID="{1EF760FE-AF2D-43F2-932A-1B0168F493A9}">
+<ds:datastoreItem xmlns:ds="http://schemas.openxmlformats.org/officeDocument/2006/customXml" ds:itemID="{67F1A4D9-F5CB-4C58-85F2-3A6C09811CD4}">
   <ds:schemaRefs>
     <ds:schemaRef ds:uri="http://schemas.openxmlformats.org/officeDocument/2006/bibliography"/>
   </ds:schemaRefs>

</xml_diff>